<commit_message>
Allow different number of trams
</commit_message>
<xml_diff>
--- a/Report/Report.docx
+++ b/Report/Report.docx
@@ -116,7 +116,7 @@
             <v:path o:extrusionok="f" gradientshapeok="t" o:connecttype="rect"/>
             <o:lock v:ext="edit" aspectratio="t"/>
           </v:shapetype>
-          <v:shape id="_x0000_i1025" type="#_x0000_t75" style="width:492.1pt;height:138.05pt">
+          <v:shape id="_x0000_i1025" type="#_x0000_t75" style="width:492.3pt;height:138.15pt">
             <v:imagedata r:id="rId8" o:title="Untitled Diagram"/>
           </v:shape>
         </w:pict>
@@ -11565,7 +11565,7 @@
                     <a:blip r:embed="rId10" cstate="print">
                       <a:extLst>
                         <a:ext uri="{28A0092B-C50C-407E-A947-70E740481C1C}">
-                          <a14:useLocalDpi xmlns="" xmlns:wpc="http://schemas.microsoft.com/office/word/2010/wordprocessingCanvas" xmlns:cx="http://schemas.microsoft.com/office/drawing/2014/chartex" xmlns:cx1="http://schemas.microsoft.com/office/drawing/2015/9/8/chartex" xmlns:cx2="http://schemas.microsoft.com/office/drawing/2015/10/21/chartex" xmlns:cx3="http://schemas.microsoft.com/office/drawing/2016/5/9/chartex" xmlns:cx4="http://schemas.microsoft.com/office/drawing/2016/5/10/chartex" xmlns:cx5="http://schemas.microsoft.com/office/drawing/2016/5/11/chartex" xmlns:cx6="http://schemas.microsoft.com/office/drawing/2016/5/12/chartex" xmlns:cx7="http://schemas.microsoft.com/office/drawing/2016/5/13/chartex" xmlns:cx8="http://schemas.microsoft.com/office/drawing/2016/5/14/chartex" xmlns:mc="http://schemas.openxmlformats.org/markup-compatibility/2006" xmlns:aink="http://schemas.microsoft.com/office/drawing/2016/ink" xmlns:am3d="http://schemas.microsoft.com/office/drawing/2017/model3d" xmlns:o="urn:schemas-microsoft-com:office:office" xmlns:v="urn:schemas-microsoft-com:vml" xmlns:wp14="http://schemas.microsoft.com/office/word/2010/wordprocessingDrawing" xmlns:w10="urn:schemas-microsoft-com:office:word" xmlns:w="http://schemas.openxmlformats.org/wordprocessingml/2006/main" xmlns:w14="http://schemas.microsoft.com/office/word/2010/wordml" xmlns:w15="http://schemas.microsoft.com/office/word/2012/wordml" xmlns:w16cid="http://schemas.microsoft.com/office/word/2016/wordml/cid" xmlns:w16se="http://schemas.microsoft.com/office/word/2015/wordml/symex" xmlns:wpg="http://schemas.microsoft.com/office/word/2010/wordprocessingGroup" xmlns:wpi="http://schemas.microsoft.com/office/word/2010/wordprocessingInk" xmlns:wps="http://schemas.microsoft.com/office/word/2010/wordprocessingShape" xmlns:a14="http://schemas.microsoft.com/office/drawing/2010/main" xmlns:arto="http://schemas.microsoft.com/office/word/2006/arto" val="0"/>
+                          <a14:useLocalDpi xmlns:arto="http://schemas.microsoft.com/office/word/2006/arto" xmlns:a14="http://schemas.microsoft.com/office/drawing/2010/main" xmlns:wps="http://schemas.microsoft.com/office/word/2010/wordprocessingShape" xmlns:wpi="http://schemas.microsoft.com/office/word/2010/wordprocessingInk" xmlns:wpg="http://schemas.microsoft.com/office/word/2010/wordprocessingGroup" xmlns:w16se="http://schemas.microsoft.com/office/word/2015/wordml/symex" xmlns:w16cid="http://schemas.microsoft.com/office/word/2016/wordml/cid" xmlns:w15="http://schemas.microsoft.com/office/word/2012/wordml" xmlns:w14="http://schemas.microsoft.com/office/word/2010/wordml" xmlns:w="http://schemas.openxmlformats.org/wordprocessingml/2006/main" xmlns:w10="urn:schemas-microsoft-com:office:word" xmlns:wp14="http://schemas.microsoft.com/office/word/2010/wordprocessingDrawing" xmlns:v="urn:schemas-microsoft-com:vml" xmlns:o="urn:schemas-microsoft-com:office:office" xmlns:am3d="http://schemas.microsoft.com/office/drawing/2017/model3d" xmlns:aink="http://schemas.microsoft.com/office/drawing/2016/ink" xmlns:mc="http://schemas.openxmlformats.org/markup-compatibility/2006" xmlns:cx8="http://schemas.microsoft.com/office/drawing/2016/5/14/chartex" xmlns:cx7="http://schemas.microsoft.com/office/drawing/2016/5/13/chartex" xmlns:cx6="http://schemas.microsoft.com/office/drawing/2016/5/12/chartex" xmlns:cx5="http://schemas.microsoft.com/office/drawing/2016/5/11/chartex" xmlns:cx4="http://schemas.microsoft.com/office/drawing/2016/5/10/chartex" xmlns:cx3="http://schemas.microsoft.com/office/drawing/2016/5/9/chartex" xmlns:cx2="http://schemas.microsoft.com/office/drawing/2015/10/21/chartex" xmlns:cx1="http://schemas.microsoft.com/office/drawing/2015/9/8/chartex" xmlns:cx="http://schemas.microsoft.com/office/drawing/2014/chartex" xmlns:wpc="http://schemas.microsoft.com/office/word/2010/wordprocessingCanvas" xmlns="" val="0"/>
                         </a:ext>
                       </a:extLst>
                     </a:blip>
@@ -15040,7 +15040,7 @@
                     <a:blip r:embed="rId12" cstate="print">
                       <a:extLst>
                         <a:ext uri="{28A0092B-C50C-407E-A947-70E740481C1C}">
-                          <a14:useLocalDpi xmlns="" xmlns:wpc="http://schemas.microsoft.com/office/word/2010/wordprocessingCanvas" xmlns:cx="http://schemas.microsoft.com/office/drawing/2014/chartex" xmlns:cx1="http://schemas.microsoft.com/office/drawing/2015/9/8/chartex" xmlns:cx2="http://schemas.microsoft.com/office/drawing/2015/10/21/chartex" xmlns:cx3="http://schemas.microsoft.com/office/drawing/2016/5/9/chartex" xmlns:cx4="http://schemas.microsoft.com/office/drawing/2016/5/10/chartex" xmlns:cx5="http://schemas.microsoft.com/office/drawing/2016/5/11/chartex" xmlns:cx6="http://schemas.microsoft.com/office/drawing/2016/5/12/chartex" xmlns:cx7="http://schemas.microsoft.com/office/drawing/2016/5/13/chartex" xmlns:cx8="http://schemas.microsoft.com/office/drawing/2016/5/14/chartex" xmlns:mc="http://schemas.openxmlformats.org/markup-compatibility/2006" xmlns:aink="http://schemas.microsoft.com/office/drawing/2016/ink" xmlns:am3d="http://schemas.microsoft.com/office/drawing/2017/model3d" xmlns:o="urn:schemas-microsoft-com:office:office" xmlns:v="urn:schemas-microsoft-com:vml" xmlns:wp14="http://schemas.microsoft.com/office/word/2010/wordprocessingDrawing" xmlns:w10="urn:schemas-microsoft-com:office:word" xmlns:w="http://schemas.openxmlformats.org/wordprocessingml/2006/main" xmlns:w14="http://schemas.microsoft.com/office/word/2010/wordml" xmlns:w15="http://schemas.microsoft.com/office/word/2012/wordml" xmlns:w16cid="http://schemas.microsoft.com/office/word/2016/wordml/cid" xmlns:w16se="http://schemas.microsoft.com/office/word/2015/wordml/symex" xmlns:wpg="http://schemas.microsoft.com/office/word/2010/wordprocessingGroup" xmlns:wpi="http://schemas.microsoft.com/office/word/2010/wordprocessingInk" xmlns:wps="http://schemas.microsoft.com/office/word/2010/wordprocessingShape" xmlns:a14="http://schemas.microsoft.com/office/drawing/2010/main" xmlns:arto="http://schemas.microsoft.com/office/word/2006/arto" val="0"/>
+                          <a14:useLocalDpi xmlns:arto="http://schemas.microsoft.com/office/word/2006/arto" xmlns:a14="http://schemas.microsoft.com/office/drawing/2010/main" xmlns:wps="http://schemas.microsoft.com/office/word/2010/wordprocessingShape" xmlns:wpi="http://schemas.microsoft.com/office/word/2010/wordprocessingInk" xmlns:wpg="http://schemas.microsoft.com/office/word/2010/wordprocessingGroup" xmlns:w16se="http://schemas.microsoft.com/office/word/2015/wordml/symex" xmlns:w16cid="http://schemas.microsoft.com/office/word/2016/wordml/cid" xmlns:w15="http://schemas.microsoft.com/office/word/2012/wordml" xmlns:w14="http://schemas.microsoft.com/office/word/2010/wordml" xmlns:w="http://schemas.openxmlformats.org/wordprocessingml/2006/main" xmlns:w10="urn:schemas-microsoft-com:office:word" xmlns:wp14="http://schemas.microsoft.com/office/word/2010/wordprocessingDrawing" xmlns:v="urn:schemas-microsoft-com:vml" xmlns:o="urn:schemas-microsoft-com:office:office" xmlns:am3d="http://schemas.microsoft.com/office/drawing/2017/model3d" xmlns:aink="http://schemas.microsoft.com/office/drawing/2016/ink" xmlns:mc="http://schemas.openxmlformats.org/markup-compatibility/2006" xmlns:cx8="http://schemas.microsoft.com/office/drawing/2016/5/14/chartex" xmlns:cx7="http://schemas.microsoft.com/office/drawing/2016/5/13/chartex" xmlns:cx6="http://schemas.microsoft.com/office/drawing/2016/5/12/chartex" xmlns:cx5="http://schemas.microsoft.com/office/drawing/2016/5/11/chartex" xmlns:cx4="http://schemas.microsoft.com/office/drawing/2016/5/10/chartex" xmlns:cx3="http://schemas.microsoft.com/office/drawing/2016/5/9/chartex" xmlns:cx2="http://schemas.microsoft.com/office/drawing/2015/10/21/chartex" xmlns:cx1="http://schemas.microsoft.com/office/drawing/2015/9/8/chartex" xmlns:cx="http://schemas.microsoft.com/office/drawing/2014/chartex" xmlns:wpc="http://schemas.microsoft.com/office/word/2010/wordprocessingCanvas" xmlns="" val="0"/>
                         </a:ext>
                       </a:extLst>
                     </a:blip>
@@ -15102,7 +15102,7 @@
                     <a:blip r:embed="rId13" cstate="print">
                       <a:extLst>
                         <a:ext uri="{28A0092B-C50C-407E-A947-70E740481C1C}">
-                          <a14:useLocalDpi xmlns="" xmlns:wpc="http://schemas.microsoft.com/office/word/2010/wordprocessingCanvas" xmlns:cx="http://schemas.microsoft.com/office/drawing/2014/chartex" xmlns:cx1="http://schemas.microsoft.com/office/drawing/2015/9/8/chartex" xmlns:cx2="http://schemas.microsoft.com/office/drawing/2015/10/21/chartex" xmlns:cx3="http://schemas.microsoft.com/office/drawing/2016/5/9/chartex" xmlns:cx4="http://schemas.microsoft.com/office/drawing/2016/5/10/chartex" xmlns:cx5="http://schemas.microsoft.com/office/drawing/2016/5/11/chartex" xmlns:cx6="http://schemas.microsoft.com/office/drawing/2016/5/12/chartex" xmlns:cx7="http://schemas.microsoft.com/office/drawing/2016/5/13/chartex" xmlns:cx8="http://schemas.microsoft.com/office/drawing/2016/5/14/chartex" xmlns:mc="http://schemas.openxmlformats.org/markup-compatibility/2006" xmlns:aink="http://schemas.microsoft.com/office/drawing/2016/ink" xmlns:am3d="http://schemas.microsoft.com/office/drawing/2017/model3d" xmlns:o="urn:schemas-microsoft-com:office:office" xmlns:v="urn:schemas-microsoft-com:vml" xmlns:wp14="http://schemas.microsoft.com/office/word/2010/wordprocessingDrawing" xmlns:w10="urn:schemas-microsoft-com:office:word" xmlns:w="http://schemas.openxmlformats.org/wordprocessingml/2006/main" xmlns:w14="http://schemas.microsoft.com/office/word/2010/wordml" xmlns:w15="http://schemas.microsoft.com/office/word/2012/wordml" xmlns:w16cid="http://schemas.microsoft.com/office/word/2016/wordml/cid" xmlns:w16se="http://schemas.microsoft.com/office/word/2015/wordml/symex" xmlns:wpg="http://schemas.microsoft.com/office/word/2010/wordprocessingGroup" xmlns:wpi="http://schemas.microsoft.com/office/word/2010/wordprocessingInk" xmlns:wps="http://schemas.microsoft.com/office/word/2010/wordprocessingShape" xmlns:a14="http://schemas.microsoft.com/office/drawing/2010/main" xmlns:arto="http://schemas.microsoft.com/office/word/2006/arto" val="0"/>
+                          <a14:useLocalDpi xmlns:arto="http://schemas.microsoft.com/office/word/2006/arto" xmlns:a14="http://schemas.microsoft.com/office/drawing/2010/main" xmlns:wps="http://schemas.microsoft.com/office/word/2010/wordprocessingShape" xmlns:wpi="http://schemas.microsoft.com/office/word/2010/wordprocessingInk" xmlns:wpg="http://schemas.microsoft.com/office/word/2010/wordprocessingGroup" xmlns:w16se="http://schemas.microsoft.com/office/word/2015/wordml/symex" xmlns:w16cid="http://schemas.microsoft.com/office/word/2016/wordml/cid" xmlns:w15="http://schemas.microsoft.com/office/word/2012/wordml" xmlns:w14="http://schemas.microsoft.com/office/word/2010/wordml" xmlns:w="http://schemas.openxmlformats.org/wordprocessingml/2006/main" xmlns:w10="urn:schemas-microsoft-com:office:word" xmlns:wp14="http://schemas.microsoft.com/office/word/2010/wordprocessingDrawing" xmlns:v="urn:schemas-microsoft-com:vml" xmlns:o="urn:schemas-microsoft-com:office:office" xmlns:am3d="http://schemas.microsoft.com/office/drawing/2017/model3d" xmlns:aink="http://schemas.microsoft.com/office/drawing/2016/ink" xmlns:mc="http://schemas.openxmlformats.org/markup-compatibility/2006" xmlns:cx8="http://schemas.microsoft.com/office/drawing/2016/5/14/chartex" xmlns:cx7="http://schemas.microsoft.com/office/drawing/2016/5/13/chartex" xmlns:cx6="http://schemas.microsoft.com/office/drawing/2016/5/12/chartex" xmlns:cx5="http://schemas.microsoft.com/office/drawing/2016/5/11/chartex" xmlns:cx4="http://schemas.microsoft.com/office/drawing/2016/5/10/chartex" xmlns:cx3="http://schemas.microsoft.com/office/drawing/2016/5/9/chartex" xmlns:cx2="http://schemas.microsoft.com/office/drawing/2015/10/21/chartex" xmlns:cx1="http://schemas.microsoft.com/office/drawing/2015/9/8/chartex" xmlns:cx="http://schemas.microsoft.com/office/drawing/2014/chartex" xmlns:wpc="http://schemas.microsoft.com/office/word/2010/wordprocessingCanvas" xmlns="" val="0"/>
                         </a:ext>
                       </a:extLst>
                     </a:blip>
@@ -15179,24 +15179,23 @@
     </w:p>
     <w:p>
       <w:pPr>
-        <w:jc w:val="both"/>
         <w:rPr>
           <w:rFonts w:ascii="Calibri" w:eastAsia="Calibri" w:hAnsi="Calibri" w:cs="Times New Roman"/>
         </w:rPr>
       </w:pPr>
-    </w:p>
-    <w:p>
-      <w:pPr>
+      <w:r>
         <w:rPr>
           <w:rFonts w:ascii="Calibri" w:eastAsia="Calibri" w:hAnsi="Calibri" w:cs="Times New Roman"/>
         </w:rPr>
-      </w:pPr>
+        <w:br w:type="page"/>
+      </w:r>
       <w:r>
         <w:rPr>
           <w:rFonts w:ascii="Calibri" w:eastAsia="Calibri" w:hAnsi="Calibri" w:cs="Times New Roman"/>
           <w:b/>
           <w:sz w:val="24"/>
         </w:rPr>
+        <w:lastRenderedPageBreak/>
         <w:t>Runtimes</w:t>
       </w:r>
     </w:p>
@@ -15842,7 +15841,7 @@
                     <a:blip r:embed="rId14" cstate="print">
                       <a:extLst>
                         <a:ext uri="{28A0092B-C50C-407E-A947-70E740481C1C}">
-                          <a14:useLocalDpi xmlns="" xmlns:wpc="http://schemas.microsoft.com/office/word/2010/wordprocessingCanvas" xmlns:cx="http://schemas.microsoft.com/office/drawing/2014/chartex" xmlns:cx1="http://schemas.microsoft.com/office/drawing/2015/9/8/chartex" xmlns:cx2="http://schemas.microsoft.com/office/drawing/2015/10/21/chartex" xmlns:cx3="http://schemas.microsoft.com/office/drawing/2016/5/9/chartex" xmlns:cx4="http://schemas.microsoft.com/office/drawing/2016/5/10/chartex" xmlns:cx5="http://schemas.microsoft.com/office/drawing/2016/5/11/chartex" xmlns:cx6="http://schemas.microsoft.com/office/drawing/2016/5/12/chartex" xmlns:cx7="http://schemas.microsoft.com/office/drawing/2016/5/13/chartex" xmlns:cx8="http://schemas.microsoft.com/office/drawing/2016/5/14/chartex" xmlns:mc="http://schemas.openxmlformats.org/markup-compatibility/2006" xmlns:aink="http://schemas.microsoft.com/office/drawing/2016/ink" xmlns:am3d="http://schemas.microsoft.com/office/drawing/2017/model3d" xmlns:o="urn:schemas-microsoft-com:office:office" xmlns:v="urn:schemas-microsoft-com:vml" xmlns:wp14="http://schemas.microsoft.com/office/word/2010/wordprocessingDrawing" xmlns:w10="urn:schemas-microsoft-com:office:word" xmlns:w="http://schemas.openxmlformats.org/wordprocessingml/2006/main" xmlns:w14="http://schemas.microsoft.com/office/word/2010/wordml" xmlns:w15="http://schemas.microsoft.com/office/word/2012/wordml" xmlns:w16cid="http://schemas.microsoft.com/office/word/2016/wordml/cid" xmlns:w16se="http://schemas.microsoft.com/office/word/2015/wordml/symex" xmlns:wpg="http://schemas.microsoft.com/office/word/2010/wordprocessingGroup" xmlns:wpi="http://schemas.microsoft.com/office/word/2010/wordprocessingInk" xmlns:wps="http://schemas.microsoft.com/office/word/2010/wordprocessingShape" xmlns:a14="http://schemas.microsoft.com/office/drawing/2010/main" xmlns:arto="http://schemas.microsoft.com/office/word/2006/arto" val="0"/>
+                          <a14:useLocalDpi xmlns:arto="http://schemas.microsoft.com/office/word/2006/arto" xmlns:a14="http://schemas.microsoft.com/office/drawing/2010/main" xmlns:wps="http://schemas.microsoft.com/office/word/2010/wordprocessingShape" xmlns:wpi="http://schemas.microsoft.com/office/word/2010/wordprocessingInk" xmlns:wpg="http://schemas.microsoft.com/office/word/2010/wordprocessingGroup" xmlns:w16se="http://schemas.microsoft.com/office/word/2015/wordml/symex" xmlns:w16cid="http://schemas.microsoft.com/office/word/2016/wordml/cid" xmlns:w15="http://schemas.microsoft.com/office/word/2012/wordml" xmlns:w14="http://schemas.microsoft.com/office/word/2010/wordml" xmlns:w="http://schemas.openxmlformats.org/wordprocessingml/2006/main" xmlns:w10="urn:schemas-microsoft-com:office:word" xmlns:wp14="http://schemas.microsoft.com/office/word/2010/wordprocessingDrawing" xmlns:v="urn:schemas-microsoft-com:vml" xmlns:o="urn:schemas-microsoft-com:office:office" xmlns:am3d="http://schemas.microsoft.com/office/drawing/2017/model3d" xmlns:aink="http://schemas.microsoft.com/office/drawing/2016/ink" xmlns:mc="http://schemas.openxmlformats.org/markup-compatibility/2006" xmlns:cx8="http://schemas.microsoft.com/office/drawing/2016/5/14/chartex" xmlns:cx7="http://schemas.microsoft.com/office/drawing/2016/5/13/chartex" xmlns:cx6="http://schemas.microsoft.com/office/drawing/2016/5/12/chartex" xmlns:cx5="http://schemas.microsoft.com/office/drawing/2016/5/11/chartex" xmlns:cx4="http://schemas.microsoft.com/office/drawing/2016/5/10/chartex" xmlns:cx3="http://schemas.microsoft.com/office/drawing/2016/5/9/chartex" xmlns:cx2="http://schemas.microsoft.com/office/drawing/2015/10/21/chartex" xmlns:cx1="http://schemas.microsoft.com/office/drawing/2015/9/8/chartex" xmlns:cx="http://schemas.microsoft.com/office/drawing/2014/chartex" xmlns:wpc="http://schemas.microsoft.com/office/word/2010/wordprocessingCanvas" xmlns="" val="0"/>
                         </a:ext>
                       </a:extLst>
                     </a:blip>
@@ -16016,7 +16015,6 @@
           <w:sz w:val="28"/>
           <w:u w:val="single"/>
         </w:rPr>
-        <w:lastRenderedPageBreak/>
         <w:br w:type="page"/>
       </w:r>
     </w:p>
@@ -16138,13 +16136,1264 @@
         <w:rPr>
           <w:rFonts w:eastAsiaTheme="minorEastAsia"/>
         </w:rPr>
-        <w:t xml:space="preserve">. We then repeatedly increase this value to obtain lower frequencies. It </w:t>
-      </w:r>
-      <w:r>
+        <w:t>. We then repeatedly increase this value to obtain lower frequencies</w:t>
+      </w:r>
+      <w:r>
+        <w:rPr>
+          <w:rFonts w:eastAsiaTheme="minorEastAsia"/>
+        </w:rPr>
+        <w:t>.</w:t>
+      </w:r>
+      <w:r>
+        <w:rPr>
+          <w:rFonts w:eastAsiaTheme="minorEastAsia"/>
+        </w:rPr>
+        <w:br/>
+      </w:r>
+      <w:r>
+        <w:rPr>
+          <w:rFonts w:eastAsiaTheme="minorEastAsia"/>
+        </w:rPr>
+        <w:br/>
+        <w:t xml:space="preserve">As an example, let’s observe waiting times </w:t>
+      </w:r>
+      <m:oMath>
+        <m:r>
+          <w:rPr>
+            <w:rFonts w:ascii="Cambria Math" w:eastAsiaTheme="minorEastAsia" w:hAnsi="Cambria Math"/>
+          </w:rPr>
+          <m:t>(wt)</m:t>
+        </m:r>
+      </m:oMath>
+      <w:r>
+        <w:rPr>
+          <w:rFonts w:eastAsiaTheme="minorEastAsia"/>
+        </w:rPr>
+        <w:t xml:space="preserve">, departure delays </w:t>
+      </w:r>
+      <m:oMath>
+        <m:d>
+          <m:dPr>
+            <m:ctrlPr>
+              <w:rPr>
+                <w:rFonts w:ascii="Cambria Math" w:eastAsiaTheme="minorEastAsia" w:hAnsi="Cambria Math"/>
+                <w:i/>
+              </w:rPr>
+            </m:ctrlPr>
+          </m:dPr>
+          <m:e>
+            <m:r>
+              <w:rPr>
+                <w:rFonts w:ascii="Cambria Math" w:eastAsiaTheme="minorEastAsia" w:hAnsi="Cambria Math"/>
+              </w:rPr>
+              <m:t>dd</m:t>
+            </m:r>
+          </m:e>
+        </m:d>
+      </m:oMath>
+      <w:r>
+        <w:rPr>
+          <w:rFonts w:eastAsiaTheme="minorEastAsia"/>
+        </w:rPr>
+        <w:t xml:space="preserve"> at both endstations and congestion </w:t>
+      </w:r>
+      <m:oMath>
+        <m:d>
+          <m:dPr>
+            <m:ctrlPr>
+              <w:rPr>
+                <w:rFonts w:ascii="Cambria Math" w:eastAsiaTheme="minorEastAsia" w:hAnsi="Cambria Math"/>
+                <w:i/>
+              </w:rPr>
+            </m:ctrlPr>
+          </m:dPr>
+          <m:e>
+            <m:r>
+              <w:rPr>
+                <w:rFonts w:ascii="Cambria Math" w:eastAsiaTheme="minorEastAsia" w:hAnsi="Cambria Math"/>
+              </w:rPr>
+              <m:t>cong</m:t>
+            </m:r>
+          </m:e>
+        </m:d>
+      </m:oMath>
+      <w:r>
+        <w:rPr>
+          <w:rFonts w:eastAsiaTheme="minorEastAsia"/>
+        </w:rPr>
+        <w:t xml:space="preserve"> during the peak hours</w:t>
+      </w:r>
+      <w:r>
+        <w:rPr>
+          <w:rFonts w:eastAsiaTheme="minorEastAsia"/>
+        </w:rPr>
+        <w:t>, while changing the schedule frequency</w:t>
+      </w:r>
+      <w:r>
+        <w:rPr>
+          <w:rFonts w:eastAsiaTheme="minorEastAsia"/>
+        </w:rPr>
+        <w:t>:</w:t>
+      </w:r>
+    </w:p>
+    <w:p>
+      <w:pPr>
+        <w:pStyle w:val="ListParagraph"/>
+        <w:rPr>
+          <w:rFonts w:eastAsiaTheme="minorEastAsia"/>
+        </w:rPr>
+      </w:pPr>
+    </w:p>
+    <w:tbl>
+      <w:tblPr>
+        <w:tblStyle w:val="LightList-Accent6"/>
+        <w:tblW w:w="5760" w:type="dxa"/>
+        <w:jc w:val="center"/>
+        <w:tblLook w:val="04A0"/>
+      </w:tblPr>
+      <w:tblGrid>
+        <w:gridCol w:w="1152"/>
+        <w:gridCol w:w="1152"/>
+        <w:gridCol w:w="1152"/>
+        <w:gridCol w:w="1152"/>
+        <w:gridCol w:w="1152"/>
+      </w:tblGrid>
+      <w:tr>
+        <w:trPr>
+          <w:cnfStyle w:val="100000000000"/>
+          <w:trHeight w:val="720"/>
+          <w:jc w:val="center"/>
+        </w:trPr>
+        <w:tc>
+          <w:tcPr>
+            <w:cnfStyle w:val="001000000000"/>
+            <w:tcW w:w="1152" w:type="dxa"/>
+            <w:vAlign w:val="center"/>
+          </w:tcPr>
+          <w:p>
+            <w:pPr>
+              <w:jc w:val="center"/>
+            </w:pPr>
+            <m:oMathPara>
+              <m:oMath>
+                <m:r>
+                  <m:rPr>
+                    <m:sty m:val="bi"/>
+                  </m:rPr>
+                  <w:rPr>
+                    <w:rFonts w:ascii="Cambria Math" w:hAnsi="Cambria Math"/>
+                  </w:rPr>
+                  <m:t>f</m:t>
+                </m:r>
+              </m:oMath>
+            </m:oMathPara>
+          </w:p>
+        </w:tc>
+        <w:tc>
+          <w:tcPr>
+            <w:tcW w:w="1152" w:type="dxa"/>
+            <w:vAlign w:val="center"/>
+          </w:tcPr>
+          <w:p>
+            <w:pPr>
+              <w:jc w:val="center"/>
+              <w:cnfStyle w:val="100000000000"/>
+            </w:pPr>
+            <w:r>
+              <w:t xml:space="preserve">Average </w:t>
+            </w:r>
+            <m:oMath>
+              <m:r>
+                <m:rPr>
+                  <m:sty m:val="bi"/>
+                </m:rPr>
+                <w:rPr>
+                  <w:rFonts w:ascii="Cambria Math" w:hAnsi="Cambria Math"/>
+                </w:rPr>
+                <m:t>wt</m:t>
+              </m:r>
+            </m:oMath>
+          </w:p>
+        </w:tc>
+        <w:tc>
+          <w:tcPr>
+            <w:tcW w:w="1152" w:type="dxa"/>
+            <w:vAlign w:val="center"/>
+          </w:tcPr>
+          <w:p>
+            <w:pPr>
+              <w:jc w:val="center"/>
+              <w:cnfStyle w:val="100000000000"/>
+            </w:pPr>
+            <w:r>
+              <w:t xml:space="preserve">Average </w:t>
+            </w:r>
+            <m:oMath>
+              <m:r>
+                <m:rPr>
+                  <m:sty m:val="bi"/>
+                </m:rPr>
+                <w:rPr>
+                  <w:rFonts w:ascii="Cambria Math" w:hAnsi="Cambria Math"/>
+                </w:rPr>
+                <m:t>d</m:t>
+              </m:r>
+              <m:sSub>
+                <m:sSubPr>
+                  <m:ctrlPr>
+                    <w:rPr>
+                      <w:rFonts w:ascii="Cambria Math" w:hAnsi="Cambria Math"/>
+                      <w:b w:val="0"/>
+                      <w:bCs w:val="0"/>
+                      <w:i/>
+                    </w:rPr>
+                  </m:ctrlPr>
+                </m:sSubPr>
+                <m:e>
+                  <m:r>
+                    <m:rPr>
+                      <m:sty m:val="bi"/>
+                    </m:rPr>
+                    <w:rPr>
+                      <w:rFonts w:ascii="Cambria Math" w:hAnsi="Cambria Math"/>
+                    </w:rPr>
+                    <m:t>d</m:t>
+                  </m:r>
+                  <m:ctrlPr>
+                    <w:rPr>
+                      <w:rFonts w:ascii="Cambria Math" w:hAnsi="Cambria Math"/>
+                      <w:i/>
+                    </w:rPr>
+                  </m:ctrlPr>
+                </m:e>
+                <m:sub>
+                  <m:r>
+                    <m:rPr>
+                      <m:sty m:val="bi"/>
+                    </m:rPr>
+                    <w:rPr>
+                      <w:rFonts w:ascii="Cambria Math" w:hAnsi="Cambria Math"/>
+                    </w:rPr>
+                    <m:t>PR</m:t>
+                  </m:r>
+                  <m:ctrlPr>
+                    <w:rPr>
+                      <w:rFonts w:ascii="Cambria Math" w:hAnsi="Cambria Math"/>
+                      <w:i/>
+                    </w:rPr>
+                  </m:ctrlPr>
+                </m:sub>
+              </m:sSub>
+            </m:oMath>
+          </w:p>
+        </w:tc>
+        <w:tc>
+          <w:tcPr>
+            <w:tcW w:w="1152" w:type="dxa"/>
+            <w:vAlign w:val="center"/>
+          </w:tcPr>
+          <w:p>
+            <w:pPr>
+              <w:jc w:val="center"/>
+              <w:cnfStyle w:val="100000000000"/>
+            </w:pPr>
+            <w:r>
+              <w:t>Average</w:t>
+            </w:r>
+          </w:p>
+          <w:p>
+            <w:pPr>
+              <w:jc w:val="center"/>
+              <w:cnfStyle w:val="100000000000"/>
+            </w:pPr>
+            <m:oMathPara>
+              <m:oMath>
+                <m:r>
+                  <m:rPr>
+                    <m:sty m:val="bi"/>
+                  </m:rPr>
+                  <w:rPr>
+                    <w:rFonts w:ascii="Cambria Math" w:hAnsi="Cambria Math"/>
+                  </w:rPr>
+                  <m:t>d</m:t>
+                </m:r>
+                <m:sSub>
+                  <m:sSubPr>
+                    <m:ctrlPr>
+                      <w:rPr>
+                        <w:rFonts w:ascii="Cambria Math" w:hAnsi="Cambria Math"/>
+                        <w:b w:val="0"/>
+                        <w:bCs w:val="0"/>
+                        <w:i/>
+                      </w:rPr>
+                    </m:ctrlPr>
+                  </m:sSubPr>
+                  <m:e>
+                    <m:r>
+                      <m:rPr>
+                        <m:sty m:val="bi"/>
+                      </m:rPr>
+                      <w:rPr>
+                        <w:rFonts w:ascii="Cambria Math" w:hAnsi="Cambria Math"/>
+                      </w:rPr>
+                      <m:t>d</m:t>
+                    </m:r>
+                    <m:ctrlPr>
+                      <w:rPr>
+                        <w:rFonts w:ascii="Cambria Math" w:hAnsi="Cambria Math"/>
+                        <w:i/>
+                      </w:rPr>
+                    </m:ctrlPr>
+                  </m:e>
+                  <m:sub>
+                    <m:r>
+                      <m:rPr>
+                        <m:sty m:val="bi"/>
+                      </m:rPr>
+                      <w:rPr>
+                        <w:rFonts w:ascii="Cambria Math" w:hAnsi="Cambria Math"/>
+                      </w:rPr>
+                      <m:t>CS</m:t>
+                    </m:r>
+                    <m:ctrlPr>
+                      <w:rPr>
+                        <w:rFonts w:ascii="Cambria Math" w:hAnsi="Cambria Math"/>
+                        <w:i/>
+                      </w:rPr>
+                    </m:ctrlPr>
+                  </m:sub>
+                </m:sSub>
+              </m:oMath>
+            </m:oMathPara>
+          </w:p>
+        </w:tc>
+        <w:tc>
+          <w:tcPr>
+            <w:tcW w:w="1152" w:type="dxa"/>
+            <w:vAlign w:val="center"/>
+          </w:tcPr>
+          <w:p>
+            <w:pPr>
+              <w:jc w:val="center"/>
+              <w:cnfStyle w:val="100000000000"/>
+              <w:rPr>
+                <w:rFonts w:eastAsiaTheme="minorEastAsia"/>
+              </w:rPr>
+            </w:pPr>
+            <w:r>
+              <w:t>Average</w:t>
+            </w:r>
+          </w:p>
+          <w:p>
+            <w:pPr>
+              <w:jc w:val="center"/>
+              <w:cnfStyle w:val="100000000000"/>
+            </w:pPr>
+            <m:oMathPara>
+              <m:oMath>
+                <m:r>
+                  <m:rPr>
+                    <m:sty m:val="bi"/>
+                  </m:rPr>
+                  <w:rPr>
+                    <w:rFonts w:ascii="Cambria Math" w:hAnsi="Cambria Math"/>
+                  </w:rPr>
+                  <m:t>cong</m:t>
+                </m:r>
+              </m:oMath>
+            </m:oMathPara>
+          </w:p>
+        </w:tc>
+      </w:tr>
+      <w:tr>
+        <w:trPr>
+          <w:cnfStyle w:val="000000100000"/>
+          <w:trHeight w:val="374"/>
+          <w:jc w:val="center"/>
+        </w:trPr>
+        <w:tc>
+          <w:tcPr>
+            <w:cnfStyle w:val="001000000000"/>
+            <w:tcW w:w="1152" w:type="dxa"/>
+            <w:vAlign w:val="center"/>
+          </w:tcPr>
+          <w:p>
+            <w:pPr>
+              <w:jc w:val="center"/>
+            </w:pPr>
+            <w:r>
+              <w:t>4</w:t>
+            </w:r>
+          </w:p>
+        </w:tc>
+        <w:tc>
+          <w:tcPr>
+            <w:tcW w:w="1152" w:type="dxa"/>
+            <w:vAlign w:val="center"/>
+          </w:tcPr>
+          <w:p>
+            <w:pPr>
+              <w:jc w:val="center"/>
+              <w:cnfStyle w:val="000000100000"/>
+              <w:rPr>
+                <w:color w:val="538135" w:themeColor="accent6" w:themeShade="BF"/>
+              </w:rPr>
+            </w:pPr>
+            <w:r>
+              <w:rPr>
+                <w:color w:val="538135" w:themeColor="accent6" w:themeShade="BF"/>
+              </w:rPr>
+              <w:t>1m 18s</w:t>
+            </w:r>
+          </w:p>
+        </w:tc>
+        <w:tc>
+          <w:tcPr>
+            <w:tcW w:w="1152" w:type="dxa"/>
+            <w:vAlign w:val="center"/>
+          </w:tcPr>
+          <w:p>
+            <w:pPr>
+              <w:jc w:val="center"/>
+              <w:cnfStyle w:val="000000100000"/>
+            </w:pPr>
+            <w:r>
+              <w:t>51</w:t>
+            </w:r>
+            <w:r>
+              <w:t>s</w:t>
+            </w:r>
+          </w:p>
+        </w:tc>
+        <w:tc>
+          <w:tcPr>
+            <w:tcW w:w="1152" w:type="dxa"/>
+            <w:vAlign w:val="center"/>
+          </w:tcPr>
+          <w:p>
+            <w:pPr>
+              <w:jc w:val="center"/>
+              <w:cnfStyle w:val="000000100000"/>
+            </w:pPr>
+            <w:r>
+              <w:t>9</w:t>
+            </w:r>
+            <w:r>
+              <w:t>s</w:t>
+            </w:r>
+          </w:p>
+        </w:tc>
+        <w:tc>
+          <w:tcPr>
+            <w:tcW w:w="1152" w:type="dxa"/>
+            <w:vAlign w:val="center"/>
+          </w:tcPr>
+          <w:p>
+            <w:pPr>
+              <w:jc w:val="center"/>
+              <w:cnfStyle w:val="000000100000"/>
+            </w:pPr>
+            <w:r>
+              <w:t>8.86</w:t>
+            </w:r>
+          </w:p>
+        </w:tc>
+      </w:tr>
+      <w:tr>
+        <w:trPr>
+          <w:trHeight w:val="374"/>
+          <w:jc w:val="center"/>
+        </w:trPr>
+        <w:tc>
+          <w:tcPr>
+            <w:cnfStyle w:val="001000000000"/>
+            <w:tcW w:w="1152" w:type="dxa"/>
+            <w:vAlign w:val="center"/>
+          </w:tcPr>
+          <w:p>
+            <w:pPr>
+              <w:jc w:val="center"/>
+            </w:pPr>
+            <w:r>
+              <w:t>5</w:t>
+            </w:r>
+          </w:p>
+        </w:tc>
+        <w:tc>
+          <w:tcPr>
+            <w:tcW w:w="1152" w:type="dxa"/>
+            <w:vAlign w:val="center"/>
+          </w:tcPr>
+          <w:p>
+            <w:pPr>
+              <w:jc w:val="center"/>
+              <w:cnfStyle w:val="000000000000"/>
+              <w:rPr>
+                <w:color w:val="538135" w:themeColor="accent6" w:themeShade="BF"/>
+              </w:rPr>
+            </w:pPr>
+            <w:r>
+              <w:rPr>
+                <w:color w:val="538135" w:themeColor="accent6" w:themeShade="BF"/>
+              </w:rPr>
+              <w:t>1m 4</w:t>
+            </w:r>
+            <w:r>
+              <w:rPr>
+                <w:color w:val="538135" w:themeColor="accent6" w:themeShade="BF"/>
+              </w:rPr>
+              <w:t>8</w:t>
+            </w:r>
+            <w:r>
+              <w:rPr>
+                <w:color w:val="538135" w:themeColor="accent6" w:themeShade="BF"/>
+              </w:rPr>
+              <w:t>s</w:t>
+            </w:r>
+          </w:p>
+        </w:tc>
+        <w:tc>
+          <w:tcPr>
+            <w:tcW w:w="1152" w:type="dxa"/>
+            <w:vAlign w:val="center"/>
+          </w:tcPr>
+          <w:p>
+            <w:pPr>
+              <w:jc w:val="center"/>
+              <w:cnfStyle w:val="000000000000"/>
+            </w:pPr>
+            <w:r>
+              <w:t>0s</w:t>
+            </w:r>
+          </w:p>
+        </w:tc>
+        <w:tc>
+          <w:tcPr>
+            <w:tcW w:w="1152" w:type="dxa"/>
+            <w:vAlign w:val="center"/>
+          </w:tcPr>
+          <w:p>
+            <w:pPr>
+              <w:jc w:val="center"/>
+              <w:cnfStyle w:val="000000000000"/>
+            </w:pPr>
+            <w:r>
+              <w:t>0s</w:t>
+            </w:r>
+          </w:p>
+        </w:tc>
+        <w:tc>
+          <w:tcPr>
+            <w:tcW w:w="1152" w:type="dxa"/>
+            <w:vAlign w:val="center"/>
+          </w:tcPr>
+          <w:p>
+            <w:pPr>
+              <w:jc w:val="center"/>
+              <w:cnfStyle w:val="000000000000"/>
+            </w:pPr>
+            <w:r>
+              <w:t>1</w:t>
+            </w:r>
+            <w:r>
+              <w:t>1</w:t>
+            </w:r>
+            <w:r>
+              <w:t>.</w:t>
+            </w:r>
+            <w:r>
+              <w:t>04</w:t>
+            </w:r>
+          </w:p>
+        </w:tc>
+      </w:tr>
+      <w:tr>
+        <w:trPr>
+          <w:cnfStyle w:val="000000100000"/>
+          <w:trHeight w:val="374"/>
+          <w:jc w:val="center"/>
+        </w:trPr>
+        <w:tc>
+          <w:tcPr>
+            <w:cnfStyle w:val="001000000000"/>
+            <w:tcW w:w="1152" w:type="dxa"/>
+            <w:vAlign w:val="center"/>
+          </w:tcPr>
+          <w:p>
+            <w:pPr>
+              <w:jc w:val="center"/>
+            </w:pPr>
+            <w:r>
+              <w:t>6</w:t>
+            </w:r>
+          </w:p>
+        </w:tc>
+        <w:tc>
+          <w:tcPr>
+            <w:tcW w:w="1152" w:type="dxa"/>
+            <w:vAlign w:val="center"/>
+          </w:tcPr>
+          <w:p>
+            <w:pPr>
+              <w:jc w:val="center"/>
+              <w:cnfStyle w:val="000000100000"/>
+              <w:rPr>
+                <w:color w:val="538135" w:themeColor="accent6" w:themeShade="BF"/>
+              </w:rPr>
+            </w:pPr>
+            <w:r>
+              <w:rPr>
+                <w:color w:val="538135" w:themeColor="accent6" w:themeShade="BF"/>
+              </w:rPr>
+              <w:t>2m 04s</w:t>
+            </w:r>
+          </w:p>
+        </w:tc>
+        <w:tc>
+          <w:tcPr>
+            <w:tcW w:w="1152" w:type="dxa"/>
+            <w:vAlign w:val="center"/>
+          </w:tcPr>
+          <w:p>
+            <w:pPr>
+              <w:jc w:val="center"/>
+              <w:cnfStyle w:val="000000100000"/>
+            </w:pPr>
+            <w:r>
+              <w:t>0s</w:t>
+            </w:r>
+          </w:p>
+        </w:tc>
+        <w:tc>
+          <w:tcPr>
+            <w:tcW w:w="1152" w:type="dxa"/>
+            <w:vAlign w:val="center"/>
+          </w:tcPr>
+          <w:p>
+            <w:pPr>
+              <w:jc w:val="center"/>
+              <w:cnfStyle w:val="000000100000"/>
+            </w:pPr>
+            <w:r>
+              <w:t>0s</w:t>
+            </w:r>
+          </w:p>
+        </w:tc>
+        <w:tc>
+          <w:tcPr>
+            <w:tcW w:w="1152" w:type="dxa"/>
+            <w:vAlign w:val="center"/>
+          </w:tcPr>
+          <w:p>
+            <w:pPr>
+              <w:jc w:val="center"/>
+              <w:cnfStyle w:val="000000100000"/>
+            </w:pPr>
+            <w:r>
+              <w:t>1</w:t>
+            </w:r>
+            <w:r>
+              <w:t>3</w:t>
+            </w:r>
+            <w:r>
+              <w:t>.</w:t>
+            </w:r>
+            <w:r>
+              <w:t>5</w:t>
+            </w:r>
+            <w:r>
+              <w:t>5</w:t>
+            </w:r>
+          </w:p>
+        </w:tc>
+      </w:tr>
+      <w:tr>
+        <w:trPr>
+          <w:trHeight w:val="374"/>
+          <w:jc w:val="center"/>
+        </w:trPr>
+        <w:tc>
+          <w:tcPr>
+            <w:cnfStyle w:val="001000000000"/>
+            <w:tcW w:w="1152" w:type="dxa"/>
+            <w:vAlign w:val="center"/>
+          </w:tcPr>
+          <w:p>
+            <w:pPr>
+              <w:jc w:val="center"/>
+            </w:pPr>
+            <w:r>
+              <w:t>7</w:t>
+            </w:r>
+          </w:p>
+        </w:tc>
+        <w:tc>
+          <w:tcPr>
+            <w:tcW w:w="1152" w:type="dxa"/>
+            <w:vAlign w:val="center"/>
+          </w:tcPr>
+          <w:p>
+            <w:pPr>
+              <w:jc w:val="center"/>
+              <w:cnfStyle w:val="000000000000"/>
+              <w:rPr>
+                <w:color w:val="538135" w:themeColor="accent6" w:themeShade="BF"/>
+              </w:rPr>
+            </w:pPr>
+            <w:r>
+              <w:rPr>
+                <w:color w:val="538135" w:themeColor="accent6" w:themeShade="BF"/>
+              </w:rPr>
+              <w:t xml:space="preserve">2m </w:t>
+            </w:r>
+            <w:r>
+              <w:rPr>
+                <w:color w:val="538135" w:themeColor="accent6" w:themeShade="BF"/>
+              </w:rPr>
+              <w:t>33</w:t>
+            </w:r>
+            <w:r>
+              <w:rPr>
+                <w:color w:val="538135" w:themeColor="accent6" w:themeShade="BF"/>
+              </w:rPr>
+              <w:t>s</w:t>
+            </w:r>
+          </w:p>
+        </w:tc>
+        <w:tc>
+          <w:tcPr>
+            <w:tcW w:w="1152" w:type="dxa"/>
+            <w:vAlign w:val="center"/>
+          </w:tcPr>
+          <w:p>
+            <w:pPr>
+              <w:jc w:val="center"/>
+              <w:cnfStyle w:val="000000000000"/>
+            </w:pPr>
+            <w:r>
+              <w:t>0s</w:t>
+            </w:r>
+          </w:p>
+        </w:tc>
+        <w:tc>
+          <w:tcPr>
+            <w:tcW w:w="1152" w:type="dxa"/>
+            <w:vAlign w:val="center"/>
+          </w:tcPr>
+          <w:p>
+            <w:pPr>
+              <w:jc w:val="center"/>
+              <w:cnfStyle w:val="000000000000"/>
+            </w:pPr>
+            <w:r>
+              <w:t>0s</w:t>
+            </w:r>
+          </w:p>
+        </w:tc>
+        <w:tc>
+          <w:tcPr>
+            <w:tcW w:w="1152" w:type="dxa"/>
+            <w:vAlign w:val="center"/>
+          </w:tcPr>
+          <w:p>
+            <w:pPr>
+              <w:jc w:val="center"/>
+              <w:cnfStyle w:val="000000000000"/>
+            </w:pPr>
+            <w:r>
+              <w:t>1</w:t>
+            </w:r>
+            <w:r>
+              <w:t>6</w:t>
+            </w:r>
+            <w:r>
+              <w:t>.</w:t>
+            </w:r>
+            <w:r>
+              <w:t>10</w:t>
+            </w:r>
+          </w:p>
+        </w:tc>
+      </w:tr>
+      <w:tr>
+        <w:trPr>
+          <w:cnfStyle w:val="000000100000"/>
+          <w:trHeight w:val="374"/>
+          <w:jc w:val="center"/>
+        </w:trPr>
+        <w:tc>
+          <w:tcPr>
+            <w:cnfStyle w:val="001000000000"/>
+            <w:tcW w:w="1152" w:type="dxa"/>
+            <w:vAlign w:val="center"/>
+          </w:tcPr>
+          <w:p>
+            <w:pPr>
+              <w:jc w:val="center"/>
+            </w:pPr>
+            <w:r>
+              <w:t>8</w:t>
+            </w:r>
+          </w:p>
+        </w:tc>
+        <w:tc>
+          <w:tcPr>
+            <w:tcW w:w="1152" w:type="dxa"/>
+            <w:vAlign w:val="center"/>
+          </w:tcPr>
+          <w:p>
+            <w:pPr>
+              <w:jc w:val="center"/>
+              <w:cnfStyle w:val="000000100000"/>
+              <w:rPr>
+                <w:color w:val="538135" w:themeColor="accent6" w:themeShade="BF"/>
+              </w:rPr>
+            </w:pPr>
+            <w:r>
+              <w:rPr>
+                <w:color w:val="538135" w:themeColor="accent6" w:themeShade="BF"/>
+              </w:rPr>
+              <w:t>2</w:t>
+            </w:r>
+            <w:r>
+              <w:rPr>
+                <w:color w:val="538135" w:themeColor="accent6" w:themeShade="BF"/>
+              </w:rPr>
+              <w:t xml:space="preserve">m </w:t>
+            </w:r>
+            <w:r>
+              <w:rPr>
+                <w:color w:val="538135" w:themeColor="accent6" w:themeShade="BF"/>
+              </w:rPr>
+              <w:t>56</w:t>
+            </w:r>
+            <w:r>
+              <w:rPr>
+                <w:color w:val="538135" w:themeColor="accent6" w:themeShade="BF"/>
+              </w:rPr>
+              <w:t>s</w:t>
+            </w:r>
+          </w:p>
+        </w:tc>
+        <w:tc>
+          <w:tcPr>
+            <w:tcW w:w="1152" w:type="dxa"/>
+            <w:vAlign w:val="center"/>
+          </w:tcPr>
+          <w:p>
+            <w:pPr>
+              <w:jc w:val="center"/>
+              <w:cnfStyle w:val="000000100000"/>
+            </w:pPr>
+            <w:r>
+              <w:t>0s</w:t>
+            </w:r>
+          </w:p>
+        </w:tc>
+        <w:tc>
+          <w:tcPr>
+            <w:tcW w:w="1152" w:type="dxa"/>
+            <w:vAlign w:val="center"/>
+          </w:tcPr>
+          <w:p>
+            <w:pPr>
+              <w:jc w:val="center"/>
+              <w:cnfStyle w:val="000000100000"/>
+            </w:pPr>
+            <w:r>
+              <w:t>0s</w:t>
+            </w:r>
+          </w:p>
+        </w:tc>
+        <w:tc>
+          <w:tcPr>
+            <w:tcW w:w="1152" w:type="dxa"/>
+            <w:vAlign w:val="center"/>
+          </w:tcPr>
+          <w:p>
+            <w:pPr>
+              <w:jc w:val="center"/>
+              <w:cnfStyle w:val="000000100000"/>
+            </w:pPr>
+            <w:r>
+              <w:t>19.</w:t>
+            </w:r>
+            <w:r>
+              <w:t>37</w:t>
+            </w:r>
+          </w:p>
+        </w:tc>
+      </w:tr>
+      <w:tr>
+        <w:trPr>
+          <w:trHeight w:val="374"/>
+          <w:jc w:val="center"/>
+        </w:trPr>
+        <w:tc>
+          <w:tcPr>
+            <w:cnfStyle w:val="001000000000"/>
+            <w:tcW w:w="1152" w:type="dxa"/>
+            <w:vAlign w:val="center"/>
+          </w:tcPr>
+          <w:p>
+            <w:pPr>
+              <w:jc w:val="center"/>
+            </w:pPr>
+            <w:r>
+              <w:t>9</w:t>
+            </w:r>
+          </w:p>
+        </w:tc>
+        <w:tc>
+          <w:tcPr>
+            <w:tcW w:w="1152" w:type="dxa"/>
+            <w:vAlign w:val="center"/>
+          </w:tcPr>
+          <w:p>
+            <w:pPr>
+              <w:jc w:val="center"/>
+              <w:cnfStyle w:val="000000000000"/>
+              <w:rPr>
+                <w:color w:val="FF0000"/>
+              </w:rPr>
+            </w:pPr>
+            <w:r>
+              <w:rPr>
+                <w:color w:val="FF0000"/>
+              </w:rPr>
+              <w:t>3m 22s</w:t>
+            </w:r>
+          </w:p>
+        </w:tc>
+        <w:tc>
+          <w:tcPr>
+            <w:tcW w:w="1152" w:type="dxa"/>
+            <w:vAlign w:val="center"/>
+          </w:tcPr>
+          <w:p>
+            <w:pPr>
+              <w:jc w:val="center"/>
+              <w:cnfStyle w:val="000000000000"/>
+            </w:pPr>
+            <w:r>
+              <w:t>0s</w:t>
+            </w:r>
+          </w:p>
+        </w:tc>
+        <w:tc>
+          <w:tcPr>
+            <w:tcW w:w="1152" w:type="dxa"/>
+            <w:vAlign w:val="center"/>
+          </w:tcPr>
+          <w:p>
+            <w:pPr>
+              <w:jc w:val="center"/>
+              <w:cnfStyle w:val="000000000000"/>
+            </w:pPr>
+            <w:r>
+              <w:t>0s</w:t>
+            </w:r>
+          </w:p>
+        </w:tc>
+        <w:tc>
+          <w:tcPr>
+            <w:tcW w:w="1152" w:type="dxa"/>
+            <w:vAlign w:val="center"/>
+          </w:tcPr>
+          <w:p>
+            <w:pPr>
+              <w:jc w:val="center"/>
+              <w:cnfStyle w:val="000000000000"/>
+            </w:pPr>
+            <w:r>
+              <w:t>19.76</w:t>
+            </w:r>
+          </w:p>
+        </w:tc>
+      </w:tr>
+      <w:tr>
+        <w:trPr>
+          <w:cnfStyle w:val="000000100000"/>
+          <w:trHeight w:val="374"/>
+          <w:jc w:val="center"/>
+        </w:trPr>
+        <w:tc>
+          <w:tcPr>
+            <w:cnfStyle w:val="001000000000"/>
+            <w:tcW w:w="1152" w:type="dxa"/>
+            <w:vAlign w:val="center"/>
+          </w:tcPr>
+          <w:p>
+            <w:pPr>
+              <w:jc w:val="center"/>
+            </w:pPr>
+            <w:r>
+              <w:t>10</w:t>
+            </w:r>
+          </w:p>
+        </w:tc>
+        <w:tc>
+          <w:tcPr>
+            <w:tcW w:w="1152" w:type="dxa"/>
+            <w:vAlign w:val="center"/>
+          </w:tcPr>
+          <w:p>
+            <w:pPr>
+              <w:jc w:val="center"/>
+              <w:cnfStyle w:val="000000100000"/>
+              <w:rPr>
+                <w:color w:val="FF0000"/>
+              </w:rPr>
+            </w:pPr>
+            <w:r>
+              <w:rPr>
+                <w:color w:val="FF0000"/>
+              </w:rPr>
+              <w:t>3m 55s</w:t>
+            </w:r>
+          </w:p>
+        </w:tc>
+        <w:tc>
+          <w:tcPr>
+            <w:tcW w:w="1152" w:type="dxa"/>
+            <w:vAlign w:val="center"/>
+          </w:tcPr>
+          <w:p>
+            <w:pPr>
+              <w:jc w:val="center"/>
+              <w:cnfStyle w:val="000000100000"/>
+            </w:pPr>
+            <w:r>
+              <w:t>0s</w:t>
+            </w:r>
+          </w:p>
+        </w:tc>
+        <w:tc>
+          <w:tcPr>
+            <w:tcW w:w="1152" w:type="dxa"/>
+            <w:vAlign w:val="center"/>
+          </w:tcPr>
+          <w:p>
+            <w:pPr>
+              <w:jc w:val="center"/>
+              <w:cnfStyle w:val="000000100000"/>
+            </w:pPr>
+            <w:r>
+              <w:t>0s</w:t>
+            </w:r>
+          </w:p>
+        </w:tc>
+        <w:tc>
+          <w:tcPr>
+            <w:tcW w:w="1152" w:type="dxa"/>
+            <w:vAlign w:val="center"/>
+          </w:tcPr>
+          <w:p>
+            <w:pPr>
+              <w:jc w:val="center"/>
+              <w:cnfStyle w:val="000000100000"/>
+            </w:pPr>
+            <w:r>
+              <w:t>23.75</w:t>
+            </w:r>
+          </w:p>
+        </w:tc>
+      </w:tr>
+      <w:tr>
+        <w:trPr>
+          <w:trHeight w:val="374"/>
+          <w:jc w:val="center"/>
+        </w:trPr>
+        <w:tc>
+          <w:tcPr>
+            <w:cnfStyle w:val="001000000000"/>
+            <w:tcW w:w="1152" w:type="dxa"/>
+            <w:vAlign w:val="center"/>
+          </w:tcPr>
+          <w:p>
+            <w:pPr>
+              <w:jc w:val="center"/>
+            </w:pPr>
+            <w:r>
+              <w:t>11</w:t>
+            </w:r>
+          </w:p>
+        </w:tc>
+        <w:tc>
+          <w:tcPr>
+            <w:tcW w:w="1152" w:type="dxa"/>
+            <w:vAlign w:val="center"/>
+          </w:tcPr>
+          <w:p>
+            <w:pPr>
+              <w:jc w:val="center"/>
+              <w:cnfStyle w:val="000000000000"/>
+              <w:rPr>
+                <w:color w:val="FF0000"/>
+              </w:rPr>
+            </w:pPr>
+            <w:r>
+              <w:rPr>
+                <w:color w:val="FF0000"/>
+              </w:rPr>
+              <w:t>4m 17s</w:t>
+            </w:r>
+          </w:p>
+        </w:tc>
+        <w:tc>
+          <w:tcPr>
+            <w:tcW w:w="1152" w:type="dxa"/>
+            <w:vAlign w:val="center"/>
+          </w:tcPr>
+          <w:p>
+            <w:pPr>
+              <w:jc w:val="center"/>
+              <w:cnfStyle w:val="000000000000"/>
+            </w:pPr>
+            <w:r>
+              <w:t>0s</w:t>
+            </w:r>
+          </w:p>
+        </w:tc>
+        <w:tc>
+          <w:tcPr>
+            <w:tcW w:w="1152" w:type="dxa"/>
+            <w:vAlign w:val="center"/>
+          </w:tcPr>
+          <w:p>
+            <w:pPr>
+              <w:jc w:val="center"/>
+              <w:cnfStyle w:val="000000000000"/>
+            </w:pPr>
+            <w:r>
+              <w:t>0s</w:t>
+            </w:r>
+          </w:p>
+        </w:tc>
+        <w:tc>
+          <w:tcPr>
+            <w:tcW w:w="1152" w:type="dxa"/>
+            <w:vAlign w:val="center"/>
+          </w:tcPr>
+          <w:p>
+            <w:pPr>
+              <w:jc w:val="center"/>
+              <w:cnfStyle w:val="000000000000"/>
+            </w:pPr>
+            <w:r>
+              <w:t>24.55</w:t>
+            </w:r>
+          </w:p>
+        </w:tc>
+      </w:tr>
+    </w:tbl>
+    <w:p>
+      <w:pPr>
+        <w:pStyle w:val="Caption"/>
+        <w:keepNext/>
+        <w:jc w:val="center"/>
+      </w:pPr>
+      <w:r>
+        <w:rPr>
+          <w:rFonts w:eastAsiaTheme="minorEastAsia"/>
+        </w:rPr>
+        <w:br/>
+      </w:r>
+      <w:r>
+        <w:t xml:space="preserve">Table </w:t>
+      </w:r>
+      <w:r>
+        <w:t>8</w:t>
+      </w:r>
+      <w:r>
+        <w:t xml:space="preserve">: Deciding on </w:t>
+      </w:r>
+      <w:r>
+        <w:t xml:space="preserve">schedule </w:t>
+      </w:r>
+      <w:r>
+        <w:t>frequencies</w:t>
+      </w:r>
+    </w:p>
+    <w:p>
+      <w:pPr>
+        <w:pStyle w:val="ListParagraph"/>
+        <w:rPr>
+          <w:rFonts w:eastAsiaTheme="minorEastAsia"/>
+        </w:rPr>
+      </w:pPr>
+    </w:p>
+    <w:p>
+      <w:pPr>
+        <w:pStyle w:val="ListParagraph"/>
         <w:rPr>
           <w:b/>
         </w:rPr>
+      </w:pPr>
+      <w:r>
+        <w:rPr>
+          <w:rFonts w:eastAsiaTheme="minorEastAsia"/>
+        </w:rPr>
+        <w:t xml:space="preserve">It is straightforward to see that higher frequencies decrease departure delays, but increase passengers’ waiting times and stop congestion. Given a constraint for the average waiting time to stay below 3 minutes, the following table shows that we would consider frequencies </w:t>
+      </w:r>
+      <m:oMath>
+        <m:r>
+          <w:rPr>
+            <w:rFonts w:ascii="Cambria Math" w:eastAsiaTheme="minorEastAsia" w:hAnsi="Cambria Math"/>
+          </w:rPr>
+          <m:t xml:space="preserve">f ϵ </m:t>
+        </m:r>
+        <m:d>
+          <m:dPr>
+            <m:begChr m:val="{"/>
+            <m:endChr m:val="}"/>
+            <m:ctrlPr>
+              <w:rPr>
+                <w:rFonts w:ascii="Cambria Math" w:eastAsiaTheme="minorEastAsia" w:hAnsi="Cambria Math"/>
+                <w:i/>
+              </w:rPr>
+            </m:ctrlPr>
+          </m:dPr>
+          <m:e>
+            <m:r>
+              <w:rPr>
+                <w:rFonts w:ascii="Cambria Math" w:eastAsiaTheme="minorEastAsia" w:hAnsi="Cambria Math"/>
+              </w:rPr>
+              <m:t>4, 5, 6, 7</m:t>
+            </m:r>
+            <m:r>
+              <w:rPr>
+                <w:rFonts w:ascii="Cambria Math" w:eastAsiaTheme="minorEastAsia" w:hAnsi="Cambria Math"/>
+              </w:rPr>
+              <m:t>, 8</m:t>
+            </m:r>
+          </m:e>
+        </m:d>
+        <m:r>
+          <w:rPr>
+            <w:rFonts w:ascii="Cambria Math" w:eastAsiaTheme="minorEastAsia" w:hAnsi="Cambria Math"/>
+          </w:rPr>
+          <m:t>.</m:t>
+        </m:r>
+      </m:oMath>
+      <w:r>
+        <w:rPr>
+          <w:rFonts w:eastAsiaTheme="minorEastAsia"/>
+        </w:rPr>
         <w:br/>
+      </w:r>
+    </w:p>
+    <w:p>
+      <w:pPr>
+        <w:rPr>
+          <w:b/>
+        </w:rPr>
+      </w:pPr>
+      <w:r>
+        <w:rPr>
+          <w:b/>
+        </w:rPr>
+        <w:br w:type="page"/>
       </w:r>
     </w:p>
     <w:p>
@@ -16159,6 +17408,7 @@
         <w:rPr>
           <w:b/>
         </w:rPr>
+        <w:lastRenderedPageBreak/>
         <w:t>What measures do you recommend to improve the operational performance?</w:t>
       </w:r>
       <w:r>
@@ -16168,22 +17418,165 @@
         <w:br/>
       </w:r>
       <w:r>
+        <w:t xml:space="preserve">As we previously showed, we can </w:t>
+      </w:r>
+      <w:r>
+        <w:t>keep</w:t>
+      </w:r>
+      <w:r>
+        <w:t xml:space="preserve"> keep the passengers’ waiting time low  by setting </w:t>
+      </w:r>
+      <w:r>
+        <w:t>the frequency below a certain threshold</w:t>
+      </w:r>
+      <w:r>
+        <w:t>.</w:t>
+      </w:r>
+      <w:r>
         <w:br/>
-        <w:t xml:space="preserve">The simulation runs immediately suggest keeping the frequency below a certain threshold, in order to keep the passengers’ waiting time low. For instance, if we require the average waiting time to be below 1 minute, a possible measure to achieve this would be to set a frequency </w:t>
+      </w:r>
+      <w:r>
+        <w:rPr>
+          <w:rFonts w:eastAsiaTheme="minorEastAsia"/>
+        </w:rPr>
+        <w:br/>
+        <w:t>Moreover, in order to keep the departure delay</w:t>
+      </w:r>
+      <w:r>
+        <w:rPr>
+          <w:rFonts w:eastAsiaTheme="minorEastAsia"/>
+        </w:rPr>
+        <w:t>s</w:t>
+      </w:r>
+      <w:r>
+        <w:rPr>
+          <w:rFonts w:eastAsiaTheme="minorEastAsia"/>
+        </w:rPr>
+        <w:t xml:space="preserve"> low, we can limit the frequency to be above a certain threshold. For </w:t>
+      </w:r>
+      <w:r>
+        <w:rPr>
+          <w:rFonts w:eastAsiaTheme="minorEastAsia"/>
+        </w:rPr>
+        <w:t>instance</w:t>
+      </w:r>
+      <w:r>
+        <w:rPr>
+          <w:rFonts w:eastAsiaTheme="minorEastAsia"/>
+        </w:rPr>
+        <w:t>, if w</w:t>
+      </w:r>
+      <w:r>
+        <w:rPr>
+          <w:rFonts w:eastAsiaTheme="minorEastAsia"/>
+        </w:rPr>
+        <w:t xml:space="preserve">e require the average </w:t>
       </w:r>
       <m:oMath>
         <m:r>
           <w:rPr>
-            <w:rFonts w:ascii="Cambria Math" w:hAnsi="Cambria Math"/>
+            <w:rFonts w:ascii="Cambria Math" w:eastAsiaTheme="minorEastAsia" w:hAnsi="Cambria Math"/>
           </w:rPr>
-          <m:t>f&lt; 8</m:t>
+          <m:t>d</m:t>
+        </m:r>
+        <m:sSub>
+          <m:sSubPr>
+            <m:ctrlPr>
+              <w:rPr>
+                <w:rFonts w:ascii="Cambria Math" w:eastAsiaTheme="minorEastAsia" w:hAnsi="Cambria Math"/>
+                <w:i/>
+              </w:rPr>
+            </m:ctrlPr>
+          </m:sSubPr>
+          <m:e>
+            <m:r>
+              <w:rPr>
+                <w:rFonts w:ascii="Cambria Math" w:eastAsiaTheme="minorEastAsia" w:hAnsi="Cambria Math"/>
+              </w:rPr>
+              <m:t>d</m:t>
+            </m:r>
+          </m:e>
+          <m:sub>
+            <m:r>
+              <w:rPr>
+                <w:rFonts w:ascii="Cambria Math" w:eastAsiaTheme="minorEastAsia" w:hAnsi="Cambria Math"/>
+              </w:rPr>
+              <m:t>PR</m:t>
+            </m:r>
+          </m:sub>
+        </m:sSub>
+      </m:oMath>
+      <w:r>
+        <w:rPr>
+          <w:rFonts w:eastAsiaTheme="minorEastAsia"/>
+        </w:rPr>
+        <w:t xml:space="preserve">and </w:t>
+      </w:r>
+      <m:oMath>
+        <m:r>
+          <w:rPr>
+            <w:rFonts w:ascii="Cambria Math" w:eastAsiaTheme="minorEastAsia" w:hAnsi="Cambria Math"/>
+          </w:rPr>
+          <m:t>d</m:t>
+        </m:r>
+        <m:sSub>
+          <m:sSubPr>
+            <m:ctrlPr>
+              <w:rPr>
+                <w:rFonts w:ascii="Cambria Math" w:eastAsiaTheme="minorEastAsia" w:hAnsi="Cambria Math"/>
+                <w:i/>
+              </w:rPr>
+            </m:ctrlPr>
+          </m:sSubPr>
+          <m:e>
+            <m:r>
+              <w:rPr>
+                <w:rFonts w:ascii="Cambria Math" w:eastAsiaTheme="minorEastAsia" w:hAnsi="Cambria Math"/>
+              </w:rPr>
+              <m:t>d</m:t>
+            </m:r>
+          </m:e>
+          <m:sub>
+            <m:r>
+              <w:rPr>
+                <w:rFonts w:ascii="Cambria Math" w:eastAsiaTheme="minorEastAsia" w:hAnsi="Cambria Math"/>
+              </w:rPr>
+              <m:t>CS</m:t>
+            </m:r>
+          </m:sub>
+        </m:sSub>
+      </m:oMath>
+      <w:r>
+        <w:rPr>
+          <w:rFonts w:eastAsiaTheme="minorEastAsia"/>
+        </w:rPr>
+        <w:t xml:space="preserve"> t</w:t>
+      </w:r>
+      <w:r>
+        <w:rPr>
+          <w:rFonts w:eastAsiaTheme="minorEastAsia"/>
+        </w:rPr>
+        <w:t xml:space="preserve">o </w:t>
+      </w:r>
+      <w:r>
+        <w:rPr>
+          <w:rFonts w:eastAsiaTheme="minorEastAsia"/>
+        </w:rPr>
+        <w:t xml:space="preserve">stay below 1 minute, we would get have to constraint </w:t>
+      </w:r>
+      <m:oMath>
+        <m:r>
+          <w:rPr>
+            <w:rFonts w:ascii="Cambria Math" w:eastAsiaTheme="minorEastAsia" w:hAnsi="Cambria Math"/>
+          </w:rPr>
+          <m:t>f≥4</m:t>
         </m:r>
       </m:oMath>
       <w:r>
         <w:rPr>
           <w:rFonts w:eastAsiaTheme="minorEastAsia"/>
         </w:rPr>
-        <w:t xml:space="preserve"> minutes.</w:t>
+        <w:t>, as shown be the table below:</w:t>
       </w:r>
       <w:r>
         <w:rPr>
@@ -16192,11 +17585,575 @@
         <w:br/>
       </w:r>
       <w:r>
+        <w:br/>
+      </w:r>
+    </w:p>
+    <w:tbl>
+      <w:tblPr>
+        <w:tblStyle w:val="LightList-Accent6"/>
+        <w:tblW w:w="4752" w:type="dxa"/>
+        <w:jc w:val="center"/>
+        <w:tblLook w:val="04A0"/>
+      </w:tblPr>
+      <w:tblGrid>
+        <w:gridCol w:w="1584"/>
+        <w:gridCol w:w="1584"/>
+        <w:gridCol w:w="1584"/>
+      </w:tblGrid>
+      <w:tr>
+        <w:trPr>
+          <w:cnfStyle w:val="100000000000"/>
+          <w:trHeight w:val="720"/>
+          <w:jc w:val="center"/>
+        </w:trPr>
+        <w:tc>
+          <w:tcPr>
+            <w:cnfStyle w:val="001000000000"/>
+            <w:tcW w:w="1584" w:type="dxa"/>
+            <w:vAlign w:val="center"/>
+          </w:tcPr>
+          <w:p>
+            <w:pPr>
+              <w:jc w:val="center"/>
+            </w:pPr>
+            <m:oMathPara>
+              <m:oMath>
+                <m:r>
+                  <m:rPr>
+                    <m:sty m:val="bi"/>
+                  </m:rPr>
+                  <w:rPr>
+                    <w:rFonts w:ascii="Cambria Math" w:hAnsi="Cambria Math"/>
+                  </w:rPr>
+                  <m:t>f</m:t>
+                </m:r>
+              </m:oMath>
+            </m:oMathPara>
+          </w:p>
+        </w:tc>
+        <w:tc>
+          <w:tcPr>
+            <w:tcW w:w="1584" w:type="dxa"/>
+            <w:vAlign w:val="center"/>
+          </w:tcPr>
+          <w:p>
+            <w:pPr>
+              <w:jc w:val="center"/>
+              <w:cnfStyle w:val="100000000000"/>
+            </w:pPr>
+            <w:r>
+              <w:t xml:space="preserve">Average </w:t>
+            </w:r>
+            <m:oMath>
+              <m:r>
+                <m:rPr>
+                  <m:sty m:val="bi"/>
+                </m:rPr>
+                <w:rPr>
+                  <w:rFonts w:ascii="Cambria Math" w:hAnsi="Cambria Math"/>
+                </w:rPr>
+                <m:t>d</m:t>
+              </m:r>
+              <m:sSub>
+                <m:sSubPr>
+                  <m:ctrlPr>
+                    <w:rPr>
+                      <w:rFonts w:ascii="Cambria Math" w:hAnsi="Cambria Math"/>
+                      <w:b w:val="0"/>
+                      <w:bCs w:val="0"/>
+                      <w:i/>
+                    </w:rPr>
+                  </m:ctrlPr>
+                </m:sSubPr>
+                <m:e>
+                  <m:r>
+                    <m:rPr>
+                      <m:sty m:val="bi"/>
+                    </m:rPr>
+                    <w:rPr>
+                      <w:rFonts w:ascii="Cambria Math" w:hAnsi="Cambria Math"/>
+                    </w:rPr>
+                    <m:t>d</m:t>
+                  </m:r>
+                  <m:ctrlPr>
+                    <w:rPr>
+                      <w:rFonts w:ascii="Cambria Math" w:hAnsi="Cambria Math"/>
+                      <w:i/>
+                    </w:rPr>
+                  </m:ctrlPr>
+                </m:e>
+                <m:sub>
+                  <m:r>
+                    <m:rPr>
+                      <m:sty m:val="bi"/>
+                    </m:rPr>
+                    <w:rPr>
+                      <w:rFonts w:ascii="Cambria Math" w:hAnsi="Cambria Math"/>
+                    </w:rPr>
+                    <m:t>PR</m:t>
+                  </m:r>
+                  <m:ctrlPr>
+                    <w:rPr>
+                      <w:rFonts w:ascii="Cambria Math" w:hAnsi="Cambria Math"/>
+                      <w:i/>
+                    </w:rPr>
+                  </m:ctrlPr>
+                </m:sub>
+              </m:sSub>
+            </m:oMath>
+          </w:p>
+        </w:tc>
+        <w:tc>
+          <w:tcPr>
+            <w:tcW w:w="1584" w:type="dxa"/>
+            <w:vAlign w:val="center"/>
+          </w:tcPr>
+          <w:p>
+            <w:pPr>
+              <w:jc w:val="center"/>
+              <w:cnfStyle w:val="100000000000"/>
+            </w:pPr>
+            <w:r>
+              <w:t>Average</w:t>
+            </w:r>
+          </w:p>
+          <w:p>
+            <w:pPr>
+              <w:jc w:val="center"/>
+              <w:cnfStyle w:val="100000000000"/>
+            </w:pPr>
+            <m:oMathPara>
+              <m:oMath>
+                <m:r>
+                  <m:rPr>
+                    <m:sty m:val="bi"/>
+                  </m:rPr>
+                  <w:rPr>
+                    <w:rFonts w:ascii="Cambria Math" w:hAnsi="Cambria Math"/>
+                  </w:rPr>
+                  <m:t>d</m:t>
+                </m:r>
+                <m:sSub>
+                  <m:sSubPr>
+                    <m:ctrlPr>
+                      <w:rPr>
+                        <w:rFonts w:ascii="Cambria Math" w:hAnsi="Cambria Math"/>
+                        <w:b w:val="0"/>
+                        <w:bCs w:val="0"/>
+                        <w:i/>
+                      </w:rPr>
+                    </m:ctrlPr>
+                  </m:sSubPr>
+                  <m:e>
+                    <m:r>
+                      <m:rPr>
+                        <m:sty m:val="bi"/>
+                      </m:rPr>
+                      <w:rPr>
+                        <w:rFonts w:ascii="Cambria Math" w:hAnsi="Cambria Math"/>
+                      </w:rPr>
+                      <m:t>d</m:t>
+                    </m:r>
+                    <m:ctrlPr>
+                      <w:rPr>
+                        <w:rFonts w:ascii="Cambria Math" w:hAnsi="Cambria Math"/>
+                        <w:i/>
+                      </w:rPr>
+                    </m:ctrlPr>
+                  </m:e>
+                  <m:sub>
+                    <m:r>
+                      <m:rPr>
+                        <m:sty m:val="bi"/>
+                      </m:rPr>
+                      <w:rPr>
+                        <w:rFonts w:ascii="Cambria Math" w:hAnsi="Cambria Math"/>
+                      </w:rPr>
+                      <m:t>CS</m:t>
+                    </m:r>
+                    <m:ctrlPr>
+                      <w:rPr>
+                        <w:rFonts w:ascii="Cambria Math" w:hAnsi="Cambria Math"/>
+                        <w:i/>
+                      </w:rPr>
+                    </m:ctrlPr>
+                  </m:sub>
+                </m:sSub>
+              </m:oMath>
+            </m:oMathPara>
+          </w:p>
+        </w:tc>
+      </w:tr>
+      <w:tr>
+        <w:trPr>
+          <w:cnfStyle w:val="000000100000"/>
+          <w:trHeight w:val="374"/>
+          <w:jc w:val="center"/>
+        </w:trPr>
+        <w:tc>
+          <w:tcPr>
+            <w:cnfStyle w:val="001000000000"/>
+            <w:tcW w:w="1584" w:type="dxa"/>
+            <w:vAlign w:val="center"/>
+          </w:tcPr>
+          <w:p>
+            <w:pPr>
+              <w:jc w:val="center"/>
+            </w:pPr>
+            <w:r>
+              <w:t>1</w:t>
+            </w:r>
+          </w:p>
+        </w:tc>
+        <w:tc>
+          <w:tcPr>
+            <w:tcW w:w="1584" w:type="dxa"/>
+            <w:vAlign w:val="center"/>
+          </w:tcPr>
+          <w:p>
+            <w:pPr>
+              <w:jc w:val="center"/>
+              <w:cnfStyle w:val="000000100000"/>
+              <w:rPr>
+                <w:color w:val="FF0000"/>
+              </w:rPr>
+            </w:pPr>
+            <w:r>
+              <w:rPr>
+                <w:color w:val="FF0000"/>
+              </w:rPr>
+              <w:t>4h 15m 22s</w:t>
+            </w:r>
+          </w:p>
+        </w:tc>
+        <w:tc>
+          <w:tcPr>
+            <w:tcW w:w="1584" w:type="dxa"/>
+            <w:vAlign w:val="center"/>
+          </w:tcPr>
+          <w:p>
+            <w:pPr>
+              <w:jc w:val="center"/>
+              <w:cnfStyle w:val="000000100000"/>
+              <w:rPr>
+                <w:color w:val="FF0000"/>
+              </w:rPr>
+            </w:pPr>
+            <w:r>
+              <w:rPr>
+                <w:color w:val="FF0000"/>
+              </w:rPr>
+              <w:t>4h 17m 09s</w:t>
+            </w:r>
+          </w:p>
+        </w:tc>
+      </w:tr>
+      <w:tr>
+        <w:trPr>
+          <w:trHeight w:val="374"/>
+          <w:jc w:val="center"/>
+        </w:trPr>
+        <w:tc>
+          <w:tcPr>
+            <w:cnfStyle w:val="001000000000"/>
+            <w:tcW w:w="1584" w:type="dxa"/>
+            <w:vAlign w:val="center"/>
+          </w:tcPr>
+          <w:p>
+            <w:pPr>
+              <w:jc w:val="center"/>
+            </w:pPr>
+            <w:r>
+              <w:t>2</w:t>
+            </w:r>
+          </w:p>
+        </w:tc>
+        <w:tc>
+          <w:tcPr>
+            <w:tcW w:w="1584" w:type="dxa"/>
+            <w:vAlign w:val="center"/>
+          </w:tcPr>
+          <w:p>
+            <w:pPr>
+              <w:jc w:val="center"/>
+              <w:cnfStyle w:val="000000000000"/>
+              <w:rPr>
+                <w:color w:val="FF0000"/>
+              </w:rPr>
+            </w:pPr>
+            <w:r>
+              <w:rPr>
+                <w:color w:val="FF0000"/>
+              </w:rPr>
+              <w:t>2h 38m 56</w:t>
+            </w:r>
+            <w:r>
+              <w:rPr>
+                <w:color w:val="FF0000"/>
+              </w:rPr>
+              <w:t>s</w:t>
+            </w:r>
+          </w:p>
+        </w:tc>
+        <w:tc>
+          <w:tcPr>
+            <w:tcW w:w="1584" w:type="dxa"/>
+            <w:vAlign w:val="center"/>
+          </w:tcPr>
+          <w:p>
+            <w:pPr>
+              <w:jc w:val="center"/>
+              <w:cnfStyle w:val="000000000000"/>
+              <w:rPr>
+                <w:color w:val="FF0000"/>
+              </w:rPr>
+            </w:pPr>
+            <w:r>
+              <w:rPr>
+                <w:color w:val="FF0000"/>
+              </w:rPr>
+              <w:t>2h 39m 04</w:t>
+            </w:r>
+            <w:r>
+              <w:rPr>
+                <w:color w:val="FF0000"/>
+              </w:rPr>
+              <w:t>s</w:t>
+            </w:r>
+          </w:p>
+        </w:tc>
+      </w:tr>
+      <w:tr>
+        <w:trPr>
+          <w:cnfStyle w:val="000000100000"/>
+          <w:trHeight w:val="374"/>
+          <w:jc w:val="center"/>
+        </w:trPr>
+        <w:tc>
+          <w:tcPr>
+            <w:cnfStyle w:val="001000000000"/>
+            <w:tcW w:w="1584" w:type="dxa"/>
+            <w:vAlign w:val="center"/>
+          </w:tcPr>
+          <w:p>
+            <w:pPr>
+              <w:jc w:val="center"/>
+            </w:pPr>
+            <w:r>
+              <w:t>3</w:t>
+            </w:r>
+          </w:p>
+        </w:tc>
+        <w:tc>
+          <w:tcPr>
+            <w:tcW w:w="1584" w:type="dxa"/>
+            <w:vAlign w:val="center"/>
+          </w:tcPr>
+          <w:p>
+            <w:pPr>
+              <w:jc w:val="center"/>
+              <w:cnfStyle w:val="000000100000"/>
+              <w:rPr>
+                <w:color w:val="FF0000"/>
+              </w:rPr>
+            </w:pPr>
+            <w:r>
+              <w:rPr>
+                <w:color w:val="FF0000"/>
+              </w:rPr>
+              <w:t>47m 56</w:t>
+            </w:r>
+            <w:r>
+              <w:rPr>
+                <w:color w:val="FF0000"/>
+              </w:rPr>
+              <w:t>s</w:t>
+            </w:r>
+          </w:p>
+        </w:tc>
+        <w:tc>
+          <w:tcPr>
+            <w:tcW w:w="1584" w:type="dxa"/>
+            <w:vAlign w:val="center"/>
+          </w:tcPr>
+          <w:p>
+            <w:pPr>
+              <w:jc w:val="center"/>
+              <w:cnfStyle w:val="000000100000"/>
+              <w:rPr>
+                <w:color w:val="FF0000"/>
+              </w:rPr>
+            </w:pPr>
+            <w:r>
+              <w:rPr>
+                <w:color w:val="FF0000"/>
+              </w:rPr>
+              <w:t>45m 20</w:t>
+            </w:r>
+            <w:r>
+              <w:rPr>
+                <w:color w:val="FF0000"/>
+              </w:rPr>
+              <w:t>s</w:t>
+            </w:r>
+          </w:p>
+        </w:tc>
+      </w:tr>
+      <w:tr>
+        <w:trPr>
+          <w:trHeight w:val="374"/>
+          <w:jc w:val="center"/>
+        </w:trPr>
+        <w:tc>
+          <w:tcPr>
+            <w:cnfStyle w:val="001000000000"/>
+            <w:tcW w:w="1584" w:type="dxa"/>
+            <w:vAlign w:val="center"/>
+          </w:tcPr>
+          <w:p>
+            <w:pPr>
+              <w:jc w:val="center"/>
+            </w:pPr>
+            <w:r>
+              <w:t>4</w:t>
+            </w:r>
+          </w:p>
+        </w:tc>
+        <w:tc>
+          <w:tcPr>
+            <w:tcW w:w="1584" w:type="dxa"/>
+            <w:vAlign w:val="center"/>
+          </w:tcPr>
+          <w:p>
+            <w:pPr>
+              <w:jc w:val="center"/>
+              <w:cnfStyle w:val="000000000000"/>
+              <w:rPr>
+                <w:color w:val="538135" w:themeColor="accent6" w:themeShade="BF"/>
+              </w:rPr>
+            </w:pPr>
+            <w:r>
+              <w:rPr>
+                <w:color w:val="538135" w:themeColor="accent6" w:themeShade="BF"/>
+              </w:rPr>
+              <w:t>51</w:t>
+            </w:r>
+            <w:r>
+              <w:rPr>
+                <w:color w:val="538135" w:themeColor="accent6" w:themeShade="BF"/>
+              </w:rPr>
+              <w:t>s</w:t>
+            </w:r>
+          </w:p>
+        </w:tc>
+        <w:tc>
+          <w:tcPr>
+            <w:tcW w:w="1584" w:type="dxa"/>
+            <w:vAlign w:val="center"/>
+          </w:tcPr>
+          <w:p>
+            <w:pPr>
+              <w:jc w:val="center"/>
+              <w:cnfStyle w:val="000000000000"/>
+              <w:rPr>
+                <w:color w:val="538135" w:themeColor="accent6" w:themeShade="BF"/>
+              </w:rPr>
+            </w:pPr>
+            <w:r>
+              <w:rPr>
+                <w:color w:val="538135" w:themeColor="accent6" w:themeShade="BF"/>
+              </w:rPr>
+              <w:t>7</w:t>
+            </w:r>
+            <w:r>
+              <w:rPr>
+                <w:color w:val="538135" w:themeColor="accent6" w:themeShade="BF"/>
+              </w:rPr>
+              <w:t>s</w:t>
+            </w:r>
+          </w:p>
+        </w:tc>
+      </w:tr>
+      <w:tr>
+        <w:trPr>
+          <w:cnfStyle w:val="000000100000"/>
+          <w:trHeight w:val="374"/>
+          <w:jc w:val="center"/>
+        </w:trPr>
+        <w:tc>
+          <w:tcPr>
+            <w:cnfStyle w:val="001000000000"/>
+            <w:tcW w:w="1584" w:type="dxa"/>
+            <w:vAlign w:val="center"/>
+          </w:tcPr>
+          <w:p>
+            <w:pPr>
+              <w:jc w:val="center"/>
+            </w:pPr>
+            <w:r>
+              <w:t>5</w:t>
+            </w:r>
+          </w:p>
+        </w:tc>
+        <w:tc>
+          <w:tcPr>
+            <w:tcW w:w="1584" w:type="dxa"/>
+            <w:vAlign w:val="center"/>
+          </w:tcPr>
+          <w:p>
+            <w:pPr>
+              <w:jc w:val="center"/>
+              <w:cnfStyle w:val="000000100000"/>
+              <w:rPr>
+                <w:color w:val="538135" w:themeColor="accent6" w:themeShade="BF"/>
+              </w:rPr>
+            </w:pPr>
+            <w:r>
+              <w:rPr>
+                <w:color w:val="538135" w:themeColor="accent6" w:themeShade="BF"/>
+              </w:rPr>
+              <w:t>0s</w:t>
+            </w:r>
+          </w:p>
+        </w:tc>
+        <w:tc>
+          <w:tcPr>
+            <w:tcW w:w="1584" w:type="dxa"/>
+            <w:vAlign w:val="center"/>
+          </w:tcPr>
+          <w:p>
+            <w:pPr>
+              <w:jc w:val="center"/>
+              <w:cnfStyle w:val="000000100000"/>
+              <w:rPr>
+                <w:color w:val="538135" w:themeColor="accent6" w:themeShade="BF"/>
+              </w:rPr>
+            </w:pPr>
+            <w:r>
+              <w:rPr>
+                <w:color w:val="538135" w:themeColor="accent6" w:themeShade="BF"/>
+              </w:rPr>
+              <w:t>0s</w:t>
+            </w:r>
+          </w:p>
+        </w:tc>
+      </w:tr>
+    </w:tbl>
+    <w:p>
+      <w:pPr>
+        <w:pStyle w:val="Caption"/>
+        <w:keepNext/>
+        <w:ind w:left="720"/>
+        <w:jc w:val="center"/>
+      </w:pPr>
+      <w:r>
         <w:rPr>
           <w:rFonts w:eastAsiaTheme="minorEastAsia"/>
         </w:rPr>
         <w:br/>
-        <w:t xml:space="preserve">Moreover, in order to keep the departure delay low, we can limit the frequency to be above a certain threshold. For example, if we require the average departure delay to be below </w:t>
+      </w:r>
+      <w:r>
+        <w:t>Table 9: Deciding on departure delays</w:t>
       </w:r>
     </w:p>
     <w:p>
@@ -16206,15 +18163,27 @@
           <w:sz w:val="24"/>
         </w:rPr>
       </w:pPr>
-      <w:r>
-        <w:br/>
-      </w:r>
-      <w:r>
+    </w:p>
+    <w:p>
+      <w:pPr>
         <w:rPr>
           <w:b/>
           <w:sz w:val="24"/>
         </w:rPr>
+      </w:pPr>
+      <w:r>
+        <w:rPr>
+          <w:b/>
+          <w:sz w:val="24"/>
+        </w:rPr>
         <w:t>Investigated scenarios</w:t>
+      </w:r>
+      <w:r>
+        <w:rPr>
+          <w:b/>
+          <w:sz w:val="24"/>
+        </w:rPr>
+        <w:t>, including all relevant parameter + performance measures</w:t>
       </w:r>
     </w:p>
     <w:p>
@@ -16234,13 +18203,7 @@
         </w:rPr>
       </w:pPr>
       <w:r>
-        <w:rPr>
-          <w:i/>
-        </w:rPr>
-        <w:t>Off-peak hours</w:t>
-      </w:r>
-      <w:r>
-        <w:t>: 06:00-07:00 and 19:00-21:30</w:t>
+        <w:t>In case of early arrival at an endstation, a tram will wait at the station accepting passengers until the scheduled departure.</w:t>
       </w:r>
     </w:p>
     <w:p>
@@ -16255,19 +18218,10 @@
         </w:rPr>
       </w:pPr>
       <w:r>
-        <w:rPr>
-          <w:i/>
-        </w:rPr>
-        <w:t>Peak hours</w:t>
-      </w:r>
-      <w:r>
-        <w:t>: 07:00-19:00</w:t>
-      </w:r>
-      <w:r>
-        <w:rPr>
-          <w:i/>
-        </w:rPr>
-        <w:t xml:space="preserve"> </w:t>
+        <w:t xml:space="preserve">In case of early arrival at an endstation of more than X minutes, the tram will go nonstop to the </w:t>
+      </w:r>
+      <w:r>
+        <w:t>other endstation.</w:t>
       </w:r>
     </w:p>
     <w:p>
@@ -16357,22 +18311,21 @@
           <w:b/>
           <w:sz w:val="24"/>
         </w:rPr>
-        <w:t>Compare interesting scenarios (&gt;= 10), using confidence intervals</w:t>
-      </w:r>
-    </w:p>
-    <w:p>
-      <w:pPr>
+        <w:t>Compare interesting scenarios (</w:t>
+      </w:r>
+      <w:r>
         <w:rPr>
           <w:b/>
           <w:sz w:val="24"/>
         </w:rPr>
-      </w:pPr>
+        <w:t xml:space="preserve">#combinations </w:t>
+      </w:r>
       <w:r>
         <w:rPr>
           <w:b/>
           <w:sz w:val="24"/>
         </w:rPr>
-        <w:t>EXTRA: Comparison with a standard</w:t>
+        <w:t>&gt;= 10), using confidence intervals</w:t>
       </w:r>
     </w:p>
     <w:p>
@@ -16450,16 +18403,7 @@
         <w:t xml:space="preserve">e-calculate </w:t>
       </w:r>
       <w:r>
-        <w:t xml:space="preserve">the </w:t>
-      </w:r>
-      <w:r>
-        <w:rPr>
-          <w:lang w:val="el-GR"/>
-        </w:rPr>
-        <w:t>λ-</w:t>
-      </w:r>
-      <w:r>
-        <w:t xml:space="preserve">rate of the exponential distributions </w:t>
+        <w:t xml:space="preserve">the λ-rate of the exponential distributions </w:t>
       </w:r>
       <w:r>
         <w:t xml:space="preserve">from which our stochastic </w:t>
@@ -17727,7 +19671,7 @@
             <w:rPr>
               <w:noProof/>
             </w:rPr>
-            <w:t>18</w:t>
+            <w:t>17</w:t>
           </w:r>
         </w:fldSimple>
       </w:p>
@@ -19508,7 +21452,6 @@
   <w:style w:type="character" w:default="1" w:styleId="DefaultParagraphFont">
     <w:name w:val="Default Paragraph Font"/>
     <w:uiPriority w:val="1"/>
-    <w:semiHidden/>
     <w:unhideWhenUsed/>
   </w:style>
   <w:style w:type="table" w:default="1" w:styleId="TableNormal">
@@ -20018,6 +21961,319 @@
     </w:tblStylePr>
   </w:style>
 </w:styles>
+</file>
+
+<file path=word/glossary/document.xml><?xml version="1.0" encoding="utf-8"?>
+<w:glossaryDocument xmlns:ve="http://schemas.openxmlformats.org/markup-compatibility/2006" xmlns:o="urn:schemas-microsoft-com:office:office" xmlns:r="http://schemas.openxmlformats.org/officeDocument/2006/relationships" xmlns:m="http://schemas.openxmlformats.org/officeDocument/2006/math" xmlns:v="urn:schemas-microsoft-com:vml" xmlns:wp="http://schemas.openxmlformats.org/drawingml/2006/wordprocessingDrawing" xmlns:w10="urn:schemas-microsoft-com:office:word" xmlns:w="http://schemas.openxmlformats.org/wordprocessingml/2006/main" xmlns:wne="http://schemas.microsoft.com/office/word/2006/wordml">
+  <w:docParts/>
+</w:glossaryDocument>
+</file>
+
+<file path=word/glossary/fontTable.xml><?xml version="1.0" encoding="utf-8"?>
+<w:fonts xmlns:r="http://schemas.openxmlformats.org/officeDocument/2006/relationships" xmlns:w="http://schemas.openxmlformats.org/wordprocessingml/2006/main">
+  <w:font w:name="Symbol">
+    <w:panose1 w:val="05050102010706020507"/>
+    <w:charset w:val="02"/>
+    <w:family w:val="roman"/>
+    <w:pitch w:val="variable"/>
+    <w:sig w:usb0="00000000" w:usb1="10000000" w:usb2="00000000" w:usb3="00000000" w:csb0="80000000" w:csb1="00000000"/>
+  </w:font>
+  <w:font w:name="Times New Roman">
+    <w:panose1 w:val="02020603050405020304"/>
+    <w:charset w:val="00"/>
+    <w:family w:val="roman"/>
+    <w:pitch w:val="variable"/>
+    <w:sig w:usb0="E0002EFF" w:usb1="C0007843" w:usb2="00000009" w:usb3="00000000" w:csb0="000001FF" w:csb1="00000000"/>
+  </w:font>
+  <w:font w:name="Courier New">
+    <w:panose1 w:val="02070309020205020404"/>
+    <w:charset w:val="00"/>
+    <w:family w:val="modern"/>
+    <w:pitch w:val="fixed"/>
+    <w:sig w:usb0="E0002EFF" w:usb1="C0007843" w:usb2="00000009" w:usb3="00000000" w:csb0="000001FF" w:csb1="00000000"/>
+  </w:font>
+  <w:font w:name="Wingdings">
+    <w:panose1 w:val="05000000000000000000"/>
+    <w:charset w:val="02"/>
+    <w:family w:val="auto"/>
+    <w:pitch w:val="variable"/>
+    <w:sig w:usb0="00000000" w:usb1="10000000" w:usb2="00000000" w:usb3="00000000" w:csb0="80000000" w:csb1="00000000"/>
+  </w:font>
+  <w:font w:name="Calibri">
+    <w:panose1 w:val="020F0502020204030204"/>
+    <w:charset w:val="00"/>
+    <w:family w:val="swiss"/>
+    <w:pitch w:val="variable"/>
+    <w:sig w:usb0="E00002FF" w:usb1="4000ACFF" w:usb2="00000001" w:usb3="00000000" w:csb0="0000019F" w:csb1="00000000"/>
+  </w:font>
+  <w:font w:name="Calibri Light">
+    <w:panose1 w:val="020F0302020204030204"/>
+    <w:charset w:val="00"/>
+    <w:family w:val="swiss"/>
+    <w:pitch w:val="variable"/>
+    <w:sig w:usb0="A00002EF" w:usb1="4000207B" w:usb2="00000000" w:usb3="00000000" w:csb0="0000019F" w:csb1="00000000"/>
+  </w:font>
+  <w:font w:name="Tahoma">
+    <w:panose1 w:val="020B0604030504040204"/>
+    <w:charset w:val="00"/>
+    <w:family w:val="swiss"/>
+    <w:pitch w:val="variable"/>
+    <w:sig w:usb0="E1002EFF" w:usb1="C000605B" w:usb2="00000029" w:usb3="00000000" w:csb0="000101FF" w:csb1="00000000"/>
+  </w:font>
+  <w:font w:name="Cambria Math">
+    <w:panose1 w:val="02040503050406030204"/>
+    <w:charset w:val="00"/>
+    <w:family w:val="roman"/>
+    <w:pitch w:val="variable"/>
+    <w:sig w:usb0="E00002FF" w:usb1="420024FF" w:usb2="00000000" w:usb3="00000000" w:csb0="0000019F" w:csb1="00000000"/>
+  </w:font>
+  <w:font w:name="Cambria">
+    <w:panose1 w:val="02040503050406030204"/>
+    <w:charset w:val="00"/>
+    <w:family w:val="roman"/>
+    <w:pitch w:val="variable"/>
+    <w:sig w:usb0="E00002FF" w:usb1="400004FF" w:usb2="00000000" w:usb3="00000000" w:csb0="0000019F" w:csb1="00000000"/>
+  </w:font>
+</w:fonts>
+</file>
+
+<file path=word/glossary/settings.xml><?xml version="1.0" encoding="utf-8"?>
+<w:settings xmlns:o="urn:schemas-microsoft-com:office:office" xmlns:r="http://schemas.openxmlformats.org/officeDocument/2006/relationships" xmlns:m="http://schemas.openxmlformats.org/officeDocument/2006/math" xmlns:v="urn:schemas-microsoft-com:vml" xmlns:w10="urn:schemas-microsoft-com:office:word" xmlns:w="http://schemas.openxmlformats.org/wordprocessingml/2006/main" xmlns:sl="http://schemas.openxmlformats.org/schemaLibrary/2006/main">
+  <w:view w:val="normal"/>
+  <w:defaultTabStop w:val="720"/>
+  <w:characterSpacingControl w:val="doNotCompress"/>
+  <w:compat>
+    <w:useFELayout/>
+  </w:compat>
+  <w:rsids>
+    <w:rsidRoot w:val="0051726B"/>
+    <w:rsid w:val="0051726B"/>
+  </w:rsids>
+  <m:mathPr>
+    <m:mathFont m:val="Cambria Math"/>
+    <m:brkBin m:val="before"/>
+    <m:brkBinSub m:val="--"/>
+    <m:smallFrac m:val="off"/>
+    <m:dispDef/>
+    <m:lMargin m:val="0"/>
+    <m:rMargin m:val="0"/>
+    <m:defJc m:val="centerGroup"/>
+    <m:wrapIndent m:val="1440"/>
+    <m:intLim m:val="subSup"/>
+    <m:naryLim m:val="undOvr"/>
+  </m:mathPr>
+  <w:themeFontLang w:val="en-US"/>
+  <w:clrSchemeMapping w:bg1="light1" w:t1="dark1" w:bg2="light2" w:t2="dark2" w:accent1="accent1" w:accent2="accent2" w:accent3="accent3" w:accent4="accent4" w:accent5="accent5" w:accent6="accent6" w:hyperlink="hyperlink" w:followedHyperlink="followedHyperlink"/>
+  <w:decimalSymbol w:val="."/>
+  <w:listSeparator w:val=","/>
+</w:settings>
+</file>
+
+<file path=word/glossary/styles.xml><?xml version="1.0" encoding="utf-8"?>
+<w:styles xmlns:r="http://schemas.openxmlformats.org/officeDocument/2006/relationships" xmlns:w="http://schemas.openxmlformats.org/wordprocessingml/2006/main">
+  <w:docDefaults>
+    <w:rPrDefault>
+      <w:rPr>
+        <w:rFonts w:asciiTheme="minorHAnsi" w:eastAsiaTheme="minorEastAsia" w:hAnsiTheme="minorHAnsi" w:cstheme="minorBidi"/>
+        <w:sz w:val="22"/>
+        <w:szCs w:val="22"/>
+        <w:lang w:val="en-US" w:eastAsia="en-US" w:bidi="ar-SA"/>
+      </w:rPr>
+    </w:rPrDefault>
+    <w:pPrDefault>
+      <w:pPr>
+        <w:spacing w:after="200" w:line="276" w:lineRule="auto"/>
+      </w:pPr>
+    </w:pPrDefault>
+  </w:docDefaults>
+  <w:latentStyles w:defLockedState="0" w:defUIPriority="99" w:defSemiHidden="1" w:defUnhideWhenUsed="1" w:defQFormat="0" w:count="267">
+    <w:lsdException w:name="Normal" w:semiHidden="0" w:uiPriority="0" w:unhideWhenUsed="0" w:qFormat="1"/>
+    <w:lsdException w:name="heading 1" w:semiHidden="0" w:uiPriority="9" w:unhideWhenUsed="0" w:qFormat="1"/>
+    <w:lsdException w:name="heading 2" w:uiPriority="9" w:qFormat="1"/>
+    <w:lsdException w:name="heading 3" w:uiPriority="9" w:qFormat="1"/>
+    <w:lsdException w:name="heading 4" w:uiPriority="9" w:qFormat="1"/>
+    <w:lsdException w:name="heading 5" w:uiPriority="9" w:qFormat="1"/>
+    <w:lsdException w:name="heading 6" w:uiPriority="9" w:qFormat="1"/>
+    <w:lsdException w:name="heading 7" w:uiPriority="9" w:qFormat="1"/>
+    <w:lsdException w:name="heading 8" w:uiPriority="9" w:qFormat="1"/>
+    <w:lsdException w:name="heading 9" w:uiPriority="9" w:qFormat="1"/>
+    <w:lsdException w:name="toc 1" w:uiPriority="39"/>
+    <w:lsdException w:name="toc 2" w:uiPriority="39"/>
+    <w:lsdException w:name="toc 3" w:uiPriority="39"/>
+    <w:lsdException w:name="toc 4" w:uiPriority="39"/>
+    <w:lsdException w:name="toc 5" w:uiPriority="39"/>
+    <w:lsdException w:name="toc 6" w:uiPriority="39"/>
+    <w:lsdException w:name="toc 7" w:uiPriority="39"/>
+    <w:lsdException w:name="toc 8" w:uiPriority="39"/>
+    <w:lsdException w:name="toc 9" w:uiPriority="39"/>
+    <w:lsdException w:name="caption" w:uiPriority="35" w:qFormat="1"/>
+    <w:lsdException w:name="Title" w:semiHidden="0" w:uiPriority="10" w:unhideWhenUsed="0" w:qFormat="1"/>
+    <w:lsdException w:name="Default Paragraph Font" w:uiPriority="1"/>
+    <w:lsdException w:name="Subtitle" w:semiHidden="0" w:uiPriority="11" w:unhideWhenUsed="0" w:qFormat="1"/>
+    <w:lsdException w:name="Strong" w:semiHidden="0" w:uiPriority="22" w:unhideWhenUsed="0" w:qFormat="1"/>
+    <w:lsdException w:name="Emphasis" w:semiHidden="0" w:uiPriority="20" w:unhideWhenUsed="0" w:qFormat="1"/>
+    <w:lsdException w:name="Table Grid" w:semiHidden="0" w:uiPriority="59" w:unhideWhenUsed="0"/>
+    <w:lsdException w:name="Placeholder Text" w:unhideWhenUsed="0"/>
+    <w:lsdException w:name="No Spacing" w:semiHidden="0" w:uiPriority="1" w:unhideWhenUsed="0" w:qFormat="1"/>
+    <w:lsdException w:name="Light Shading" w:semiHidden="0" w:uiPriority="60" w:unhideWhenUsed="0"/>
+    <w:lsdException w:name="Light List" w:semiHidden="0" w:uiPriority="61" w:unhideWhenUsed="0"/>
+    <w:lsdException w:name="Light Grid" w:semiHidden="0" w:uiPriority="62" w:unhideWhenUsed="0"/>
+    <w:lsdException w:name="Medium Shading 1" w:semiHidden="0" w:uiPriority="63" w:unhideWhenUsed="0"/>
+    <w:lsdException w:name="Medium Shading 2" w:semiHidden="0" w:uiPriority="64" w:unhideWhenUsed="0"/>
+    <w:lsdException w:name="Medium List 1" w:semiHidden="0" w:uiPriority="65" w:unhideWhenUsed="0"/>
+    <w:lsdException w:name="Medium List 2" w:semiHidden="0" w:uiPriority="66" w:unhideWhenUsed="0"/>
+    <w:lsdException w:name="Medium Grid 1" w:semiHidden="0" w:uiPriority="67" w:unhideWhenUsed="0"/>
+    <w:lsdException w:name="Medium Grid 2" w:semiHidden="0" w:uiPriority="68" w:unhideWhenUsed="0"/>
+    <w:lsdException w:name="Medium Grid 3" w:semiHidden="0" w:uiPriority="69" w:unhideWhenUsed="0"/>
+    <w:lsdException w:name="Dark List" w:semiHidden="0" w:uiPriority="70" w:unhideWhenUsed="0"/>
+    <w:lsdException w:name="Colorful Shading" w:semiHidden="0" w:uiPriority="71" w:unhideWhenUsed="0"/>
+    <w:lsdException w:name="Colorful List" w:semiHidden="0" w:uiPriority="72" w:unhideWhenUsed="0"/>
+    <w:lsdException w:name="Colorful Grid" w:semiHidden="0" w:uiPriority="73" w:unhideWhenUsed="0"/>
+    <w:lsdException w:name="Light Shading Accent 1" w:semiHidden="0" w:uiPriority="60" w:unhideWhenUsed="0"/>
+    <w:lsdException w:name="Light List Accent 1" w:semiHidden="0" w:uiPriority="61" w:unhideWhenUsed="0"/>
+    <w:lsdException w:name="Light Grid Accent 1" w:semiHidden="0" w:uiPriority="62" w:unhideWhenUsed="0"/>
+    <w:lsdException w:name="Medium Shading 1 Accent 1" w:semiHidden="0" w:uiPriority="63" w:unhideWhenUsed="0"/>
+    <w:lsdException w:name="Medium Shading 2 Accent 1" w:semiHidden="0" w:uiPriority="64" w:unhideWhenUsed="0"/>
+    <w:lsdException w:name="Medium List 1 Accent 1" w:semiHidden="0" w:uiPriority="65" w:unhideWhenUsed="0"/>
+    <w:lsdException w:name="Revision" w:unhideWhenUsed="0"/>
+    <w:lsdException w:name="List Paragraph" w:semiHidden="0" w:uiPriority="34" w:unhideWhenUsed="0" w:qFormat="1"/>
+    <w:lsdException w:name="Quote" w:semiHidden="0" w:uiPriority="29" w:unhideWhenUsed="0" w:qFormat="1"/>
+    <w:lsdException w:name="Intense Quote" w:semiHidden="0" w:uiPriority="30" w:unhideWhenUsed="0" w:qFormat="1"/>
+    <w:lsdException w:name="Medium List 2 Accent 1" w:semiHidden="0" w:uiPriority="66" w:unhideWhenUsed="0"/>
+    <w:lsdException w:name="Medium Grid 1 Accent 1" w:semiHidden="0" w:uiPriority="67" w:unhideWhenUsed="0"/>
+    <w:lsdException w:name="Medium Grid 2 Accent 1" w:semiHidden="0" w:uiPriority="68" w:unhideWhenUsed="0"/>
+    <w:lsdException w:name="Medium Grid 3 Accent 1" w:semiHidden="0" w:uiPriority="69" w:unhideWhenUsed="0"/>
+    <w:lsdException w:name="Dark List Accent 1" w:semiHidden="0" w:uiPriority="70" w:unhideWhenUsed="0"/>
+    <w:lsdException w:name="Colorful Shading Accent 1" w:semiHidden="0" w:uiPriority="71" w:unhideWhenUsed="0"/>
+    <w:lsdException w:name="Colorful List Accent 1" w:semiHidden="0" w:uiPriority="72" w:unhideWhenUsed="0"/>
+    <w:lsdException w:name="Colorful Grid Accent 1" w:semiHidden="0" w:uiPriority="73" w:unhideWhenUsed="0"/>
+    <w:lsdException w:name="Light Shading Accent 2" w:semiHidden="0" w:uiPriority="60" w:unhideWhenUsed="0"/>
+    <w:lsdException w:name="Light List Accent 2" w:semiHidden="0" w:uiPriority="61" w:unhideWhenUsed="0"/>
+    <w:lsdException w:name="Light Grid Accent 2" w:semiHidden="0" w:uiPriority="62" w:unhideWhenUsed="0"/>
+    <w:lsdException w:name="Medium Shading 1 Accent 2" w:semiHidden="0" w:uiPriority="63" w:unhideWhenUsed="0"/>
+    <w:lsdException w:name="Medium Shading 2 Accent 2" w:semiHidden="0" w:uiPriority="64" w:unhideWhenUsed="0"/>
+    <w:lsdException w:name="Medium List 1 Accent 2" w:semiHidden="0" w:uiPriority="65" w:unhideWhenUsed="0"/>
+    <w:lsdException w:name="Medium List 2 Accent 2" w:semiHidden="0" w:uiPriority="66" w:unhideWhenUsed="0"/>
+    <w:lsdException w:name="Medium Grid 1 Accent 2" w:semiHidden="0" w:uiPriority="67" w:unhideWhenUsed="0"/>
+    <w:lsdException w:name="Medium Grid 2 Accent 2" w:semiHidden="0" w:uiPriority="68" w:unhideWhenUsed="0"/>
+    <w:lsdException w:name="Medium Grid 3 Accent 2" w:semiHidden="0" w:uiPriority="69" w:unhideWhenUsed="0"/>
+    <w:lsdException w:name="Dark List Accent 2" w:semiHidden="0" w:uiPriority="70" w:unhideWhenUsed="0"/>
+    <w:lsdException w:name="Colorful Shading Accent 2" w:semiHidden="0" w:uiPriority="71" w:unhideWhenUsed="0"/>
+    <w:lsdException w:name="Colorful List Accent 2" w:semiHidden="0" w:uiPriority="72" w:unhideWhenUsed="0"/>
+    <w:lsdException w:name="Colorful Grid Accent 2" w:semiHidden="0" w:uiPriority="73" w:unhideWhenUsed="0"/>
+    <w:lsdException w:name="Light Shading Accent 3" w:semiHidden="0" w:uiPriority="60" w:unhideWhenUsed="0"/>
+    <w:lsdException w:name="Light List Accent 3" w:semiHidden="0" w:uiPriority="61" w:unhideWhenUsed="0"/>
+    <w:lsdException w:name="Light Grid Accent 3" w:semiHidden="0" w:uiPriority="62" w:unhideWhenUsed="0"/>
+    <w:lsdException w:name="Medium Shading 1 Accent 3" w:semiHidden="0" w:uiPriority="63" w:unhideWhenUsed="0"/>
+    <w:lsdException w:name="Medium Shading 2 Accent 3" w:semiHidden="0" w:uiPriority="64" w:unhideWhenUsed="0"/>
+    <w:lsdException w:name="Medium List 1 Accent 3" w:semiHidden="0" w:uiPriority="65" w:unhideWhenUsed="0"/>
+    <w:lsdException w:name="Medium List 2 Accent 3" w:semiHidden="0" w:uiPriority="66" w:unhideWhenUsed="0"/>
+    <w:lsdException w:name="Medium Grid 1 Accent 3" w:semiHidden="0" w:uiPriority="67" w:unhideWhenUsed="0"/>
+    <w:lsdException w:name="Medium Grid 2 Accent 3" w:semiHidden="0" w:uiPriority="68" w:unhideWhenUsed="0"/>
+    <w:lsdException w:name="Medium Grid 3 Accent 3" w:semiHidden="0" w:uiPriority="69" w:unhideWhenUsed="0"/>
+    <w:lsdException w:name="Dark List Accent 3" w:semiHidden="0" w:uiPriority="70" w:unhideWhenUsed="0"/>
+    <w:lsdException w:name="Colorful Shading Accent 3" w:semiHidden="0" w:uiPriority="71" w:unhideWhenUsed="0"/>
+    <w:lsdException w:name="Colorful List Accent 3" w:semiHidden="0" w:uiPriority="72" w:unhideWhenUsed="0"/>
+    <w:lsdException w:name="Colorful Grid Accent 3" w:semiHidden="0" w:uiPriority="73" w:unhideWhenUsed="0"/>
+    <w:lsdException w:name="Light Shading Accent 4" w:semiHidden="0" w:uiPriority="60" w:unhideWhenUsed="0"/>
+    <w:lsdException w:name="Light List Accent 4" w:semiHidden="0" w:uiPriority="61" w:unhideWhenUsed="0"/>
+    <w:lsdException w:name="Light Grid Accent 4" w:semiHidden="0" w:uiPriority="62" w:unhideWhenUsed="0"/>
+    <w:lsdException w:name="Medium Shading 1 Accent 4" w:semiHidden="0" w:uiPriority="63" w:unhideWhenUsed="0"/>
+    <w:lsdException w:name="Medium Shading 2 Accent 4" w:semiHidden="0" w:uiPriority="64" w:unhideWhenUsed="0"/>
+    <w:lsdException w:name="Medium List 1 Accent 4" w:semiHidden="0" w:uiPriority="65" w:unhideWhenUsed="0"/>
+    <w:lsdException w:name="Medium List 2 Accent 4" w:semiHidden="0" w:uiPriority="66" w:unhideWhenUsed="0"/>
+    <w:lsdException w:name="Medium Grid 1 Accent 4" w:semiHidden="0" w:uiPriority="67" w:unhideWhenUsed="0"/>
+    <w:lsdException w:name="Medium Grid 2 Accent 4" w:semiHidden="0" w:uiPriority="68" w:unhideWhenUsed="0"/>
+    <w:lsdException w:name="Medium Grid 3 Accent 4" w:semiHidden="0" w:uiPriority="69" w:unhideWhenUsed="0"/>
+    <w:lsdException w:name="Dark List Accent 4" w:semiHidden="0" w:uiPriority="70" w:unhideWhenUsed="0"/>
+    <w:lsdException w:name="Colorful Shading Accent 4" w:semiHidden="0" w:uiPriority="71" w:unhideWhenUsed="0"/>
+    <w:lsdException w:name="Colorful List Accent 4" w:semiHidden="0" w:uiPriority="72" w:unhideWhenUsed="0"/>
+    <w:lsdException w:name="Colorful Grid Accent 4" w:semiHidden="0" w:uiPriority="73" w:unhideWhenUsed="0"/>
+    <w:lsdException w:name="Light Shading Accent 5" w:semiHidden="0" w:uiPriority="60" w:unhideWhenUsed="0"/>
+    <w:lsdException w:name="Light List Accent 5" w:semiHidden="0" w:uiPriority="61" w:unhideWhenUsed="0"/>
+    <w:lsdException w:name="Light Grid Accent 5" w:semiHidden="0" w:uiPriority="62" w:unhideWhenUsed="0"/>
+    <w:lsdException w:name="Medium Shading 1 Accent 5" w:semiHidden="0" w:uiPriority="63" w:unhideWhenUsed="0"/>
+    <w:lsdException w:name="Medium Shading 2 Accent 5" w:semiHidden="0" w:uiPriority="64" w:unhideWhenUsed="0"/>
+    <w:lsdException w:name="Medium List 1 Accent 5" w:semiHidden="0" w:uiPriority="65" w:unhideWhenUsed="0"/>
+    <w:lsdException w:name="Medium List 2 Accent 5" w:semiHidden="0" w:uiPriority="66" w:unhideWhenUsed="0"/>
+    <w:lsdException w:name="Medium Grid 1 Accent 5" w:semiHidden="0" w:uiPriority="67" w:unhideWhenUsed="0"/>
+    <w:lsdException w:name="Medium Grid 2 Accent 5" w:semiHidden="0" w:uiPriority="68" w:unhideWhenUsed="0"/>
+    <w:lsdException w:name="Medium Grid 3 Accent 5" w:semiHidden="0" w:uiPriority="69" w:unhideWhenUsed="0"/>
+    <w:lsdException w:name="Dark List Accent 5" w:semiHidden="0" w:uiPriority="70" w:unhideWhenUsed="0"/>
+    <w:lsdException w:name="Colorful Shading Accent 5" w:semiHidden="0" w:uiPriority="71" w:unhideWhenUsed="0"/>
+    <w:lsdException w:name="Colorful List Accent 5" w:semiHidden="0" w:uiPriority="72" w:unhideWhenUsed="0"/>
+    <w:lsdException w:name="Colorful Grid Accent 5" w:semiHidden="0" w:uiPriority="73" w:unhideWhenUsed="0"/>
+    <w:lsdException w:name="Light Shading Accent 6" w:semiHidden="0" w:uiPriority="60" w:unhideWhenUsed="0"/>
+    <w:lsdException w:name="Light List Accent 6" w:semiHidden="0" w:uiPriority="61" w:unhideWhenUsed="0"/>
+    <w:lsdException w:name="Light Grid Accent 6" w:semiHidden="0" w:uiPriority="62" w:unhideWhenUsed="0"/>
+    <w:lsdException w:name="Medium Shading 1 Accent 6" w:semiHidden="0" w:uiPriority="63" w:unhideWhenUsed="0"/>
+    <w:lsdException w:name="Medium Shading 2 Accent 6" w:semiHidden="0" w:uiPriority="64" w:unhideWhenUsed="0"/>
+    <w:lsdException w:name="Medium List 1 Accent 6" w:semiHidden="0" w:uiPriority="65" w:unhideWhenUsed="0"/>
+    <w:lsdException w:name="Medium List 2 Accent 6" w:semiHidden="0" w:uiPriority="66" w:unhideWhenUsed="0"/>
+    <w:lsdException w:name="Medium Grid 1 Accent 6" w:semiHidden="0" w:uiPriority="67" w:unhideWhenUsed="0"/>
+    <w:lsdException w:name="Medium Grid 2 Accent 6" w:semiHidden="0" w:uiPriority="68" w:unhideWhenUsed="0"/>
+    <w:lsdException w:name="Medium Grid 3 Accent 6" w:semiHidden="0" w:uiPriority="69" w:unhideWhenUsed="0"/>
+    <w:lsdException w:name="Dark List Accent 6" w:semiHidden="0" w:uiPriority="70" w:unhideWhenUsed="0"/>
+    <w:lsdException w:name="Colorful Shading Accent 6" w:semiHidden="0" w:uiPriority="71" w:unhideWhenUsed="0"/>
+    <w:lsdException w:name="Colorful List Accent 6" w:semiHidden="0" w:uiPriority="72" w:unhideWhenUsed="0"/>
+    <w:lsdException w:name="Colorful Grid Accent 6" w:semiHidden="0" w:uiPriority="73" w:unhideWhenUsed="0"/>
+    <w:lsdException w:name="Subtle Emphasis" w:semiHidden="0" w:uiPriority="19" w:unhideWhenUsed="0" w:qFormat="1"/>
+    <w:lsdException w:name="Intense Emphasis" w:semiHidden="0" w:uiPriority="21" w:unhideWhenUsed="0" w:qFormat="1"/>
+    <w:lsdException w:name="Subtle Reference" w:semiHidden="0" w:uiPriority="31" w:unhideWhenUsed="0" w:qFormat="1"/>
+    <w:lsdException w:name="Intense Reference" w:semiHidden="0" w:uiPriority="32" w:unhideWhenUsed="0" w:qFormat="1"/>
+    <w:lsdException w:name="Book Title" w:semiHidden="0" w:uiPriority="33" w:unhideWhenUsed="0" w:qFormat="1"/>
+    <w:lsdException w:name="Bibliography" w:uiPriority="37"/>
+    <w:lsdException w:name="TOC Heading" w:uiPriority="39" w:qFormat="1"/>
+  </w:latentStyles>
+  <w:style w:type="paragraph" w:default="1" w:styleId="Normal">
+    <w:name w:val="Normal"/>
+    <w:qFormat/>
+  </w:style>
+  <w:style w:type="character" w:default="1" w:styleId="DefaultParagraphFont">
+    <w:name w:val="Default Paragraph Font"/>
+    <w:uiPriority w:val="1"/>
+    <w:semiHidden/>
+    <w:unhideWhenUsed/>
+  </w:style>
+  <w:style w:type="table" w:default="1" w:styleId="TableNormal">
+    <w:name w:val="Normal Table"/>
+    <w:uiPriority w:val="99"/>
+    <w:semiHidden/>
+    <w:unhideWhenUsed/>
+    <w:qFormat/>
+    <w:tblPr>
+      <w:tblInd w:w="0" w:type="dxa"/>
+      <w:tblCellMar>
+        <w:top w:w="0" w:type="dxa"/>
+        <w:left w:w="108" w:type="dxa"/>
+        <w:bottom w:w="0" w:type="dxa"/>
+        <w:right w:w="108" w:type="dxa"/>
+      </w:tblCellMar>
+    </w:tblPr>
+  </w:style>
+  <w:style w:type="numbering" w:default="1" w:styleId="NoList">
+    <w:name w:val="No List"/>
+    <w:uiPriority w:val="99"/>
+    <w:semiHidden/>
+    <w:unhideWhenUsed/>
+  </w:style>
+  <w:style w:type="character" w:styleId="PlaceholderText">
+    <w:name w:val="Placeholder Text"/>
+    <w:basedOn w:val="DefaultParagraphFont"/>
+    <w:uiPriority w:val="99"/>
+    <w:semiHidden/>
+    <w:rsid w:val="0051726B"/>
+    <w:rPr>
+      <w:color w:val="808080"/>
+    </w:rPr>
+  </w:style>
+</w:styles>
+</file>
+
+<file path=word/glossary/webSettings.xml><?xml version="1.0" encoding="utf-8"?>
+<w:webSettings xmlns:r="http://schemas.openxmlformats.org/officeDocument/2006/relationships" xmlns:w="http://schemas.openxmlformats.org/wordprocessingml/2006/main">
+  <w:optimizeForBrowser/>
+</w:webSettings>
 </file>
 
 <file path=word/theme/theme1.xml><?xml version="1.0" encoding="utf-8"?>
@@ -20275,7 +22531,7 @@
   <a:extraClrSchemeLst/>
   <a:extLst>
     <a:ext uri="{05A4C25C-085E-4340-85A3-A5531E510DB2}">
-      <thm15:themeFamily xmlns="" xmlns:thm15="http://schemas.microsoft.com/office/thememl/2012/main" name="Office Theme" id="{62F939B6-93AF-4DB8-9C6B-D6C7DFDC589F}" vid="{4A3C46E8-61CC-4603-A589-7422A47A8E4A}"/>
+      <thm15:themeFamily xmlns:thm15="http://schemas.microsoft.com/office/thememl/2012/main" xmlns="" name="Office Theme" id="{62F939B6-93AF-4DB8-9C6B-D6C7DFDC589F}" vid="{4A3C46E8-61CC-4603-A589-7422A47A8E4A}"/>
     </a:ext>
   </a:extLst>
 </a:theme>
@@ -20286,7 +22542,7 @@
 </file>
 
 <file path=customXml/itemProps1.xml><?xml version="1.0" encoding="utf-8"?>
-<ds:datastoreItem xmlns:ds="http://schemas.openxmlformats.org/officeDocument/2006/customXml" ds:itemID="{502B76A3-7CA9-4EB3-9BC4-5E0B5DB9954B}">
+<ds:datastoreItem xmlns:ds="http://schemas.openxmlformats.org/officeDocument/2006/customXml" ds:itemID="{594DAD56-81E7-4D34-8825-28DDD6CDD9CB}">
   <ds:schemaRefs>
     <ds:schemaRef ds:uri="http://schemas.openxmlformats.org/officeDocument/2006/bibliography"/>
   </ds:schemaRefs>

</xml_diff>